<commit_message>
updating the dga docs
</commit_message>
<xml_diff>
--- a/dga_detection/docs/data_hacking.docx
+++ b/dga_detection/docs/data_hacking.docx
@@ -4,381 +4,590 @@
   <w:body>
     <w:p>
       <w:pPr>
-        <w:rPr>
+        <w:widowControl w:val="0"/>
+        <w:autoSpaceDE w:val="0"/>
+        <w:autoSpaceDN w:val="0"/>
+        <w:adjustRightInd w:val="0"/>
+        <w:spacing w:after="240"/>
+        <w:rPr>
+          <w:rFonts w:ascii="Times" w:hAnsi="Times" w:cs="Times"/>
+        </w:rPr>
+      </w:pPr>
+      <w:r>
+        <w:rPr>
+          <w:rFonts w:ascii="Helvetica Neue" w:hAnsi="Helvetica Neue" w:cs="Helvetica Neue"/>
           <w:b/>
-          <w:sz w:val="28"/>
-        </w:rPr>
-      </w:pPr>
-      <w:r>
-        <w:rPr>
+          <w:bCs/>
+          <w:sz w:val="32"/>
+          <w:szCs w:val="32"/>
+        </w:rPr>
+        <w:t>Engaging the Security Community with Data Hacking Project</w:t>
+      </w:r>
+    </w:p>
+    <w:p>
+      <w:pPr>
+        <w:widowControl w:val="0"/>
+        <w:autoSpaceDE w:val="0"/>
+        <w:autoSpaceDN w:val="0"/>
+        <w:adjustRightInd w:val="0"/>
+        <w:spacing w:after="240"/>
+        <w:jc w:val="both"/>
+        <w:rPr>
+          <w:rFonts w:ascii="Times" w:hAnsi="Times" w:cs="Times"/>
+        </w:rPr>
+      </w:pPr>
+      <w:r>
+        <w:rPr>
+          <w:rFonts w:ascii="Helvetica Neue" w:hAnsi="Helvetica Neue" w:cs="Helvetica Neue"/>
+        </w:rPr>
+        <w:t xml:space="preserve">This is the first in a series of posts about the new public Click Security GitHub project </w:t>
+      </w:r>
+      <w:r>
+        <w:rPr>
+          <w:rFonts w:ascii="Helvetica Neue" w:hAnsi="Helvetica Neue" w:cs="Helvetica Neue"/>
+          <w:color w:val="0951CC"/>
+        </w:rPr>
+        <w:t>Data Hacking</w:t>
+      </w:r>
+      <w:r>
+        <w:rPr>
+          <w:rFonts w:ascii="Helvetica Neue" w:hAnsi="Helvetica Neue" w:cs="Helvetica Neue"/>
+        </w:rPr>
+        <w:t>. The project utilizes an open architecture based on Python and the most recent advances in data analysis, statistics, and machine learning. We investigate challenging security issues through a set of exercises that use open data sources and popular python modules such as Pandas, Scikit Learn, and stats models. All materials are presented within a set of iPython notebooks that are shared publicly.</w:t>
+      </w:r>
+    </w:p>
+    <w:p>
+      <w:pPr>
+        <w:widowControl w:val="0"/>
+        <w:autoSpaceDE w:val="0"/>
+        <w:autoSpaceDN w:val="0"/>
+        <w:adjustRightInd w:val="0"/>
+        <w:spacing w:after="240"/>
+        <w:jc w:val="both"/>
+        <w:rPr>
+          <w:rFonts w:ascii="Times" w:hAnsi="Times" w:cs="Times"/>
+        </w:rPr>
+      </w:pPr>
+      <w:r>
+        <w:rPr>
+          <w:rFonts w:ascii="Helvetica Neue" w:hAnsi="Helvetica Neue" w:cs="Helvetica Neue"/>
           <w:b/>
-          <w:sz w:val="28"/>
-        </w:rPr>
-        <w:t>Engaging the Security Community with Open Data Hacking Project</w:t>
-      </w:r>
-    </w:p>
-    <w:p/>
-    <w:p>
-      <w:r>
-        <w:t>This is the first in a series of posts about the new public Click Security GitHub project [Data Hacking](http://clicksecurity.github.io/data_hacking). The project utilizes an open architecture based on Python and the most recent advances in data analysis, statistics, and machine learning. We investigate challenging security issues through a set of exercises that use open datasources and popular python modules such as Pandas, Scikit Learn, and stats models. All materials are presented within a set of iPython notebooks that are shared publicly.</w:t>
-      </w:r>
-    </w:p>
-    <w:p/>
-    <w:p>
-      <w:pPr>
-        <w:rPr>
+          <w:bCs/>
+          <w:sz w:val="30"/>
+          <w:szCs w:val="30"/>
+        </w:rPr>
+        <w:t>Exercise: Detect Algorithmically Generated Domain Names</w:t>
+      </w:r>
+    </w:p>
+    <w:p>
+      <w:pPr>
+        <w:widowControl w:val="0"/>
+        <w:autoSpaceDE w:val="0"/>
+        <w:autoSpaceDN w:val="0"/>
+        <w:adjustRightInd w:val="0"/>
+        <w:spacing w:after="240"/>
+        <w:jc w:val="both"/>
+        <w:rPr>
+          <w:rFonts w:ascii="Times" w:hAnsi="Times" w:cs="Times"/>
+        </w:rPr>
+      </w:pPr>
+      <w:r>
+        <w:rPr>
+          <w:rFonts w:ascii="Helvetica Neue" w:hAnsi="Helvetica Neue" w:cs="Helvetica Neue"/>
+        </w:rPr>
+        <w:t xml:space="preserve">The </w:t>
+      </w:r>
+      <w:r>
+        <w:rPr>
+          <w:rFonts w:ascii="Helvetica Neue" w:hAnsi="Helvetica Neue" w:cs="Helvetica Neue"/>
+          <w:color w:val="0951CC"/>
+        </w:rPr>
+        <w:t xml:space="preserve">Data Hacking </w:t>
+      </w:r>
+      <w:proofErr w:type="spellStart"/>
+      <w:r>
+        <w:rPr>
+          <w:rFonts w:ascii="Helvetica Neue" w:hAnsi="Helvetica Neue" w:cs="Helvetica Neue"/>
+        </w:rPr>
+        <w:t>Github</w:t>
+      </w:r>
+      <w:proofErr w:type="spellEnd"/>
+      <w:r>
+        <w:rPr>
+          <w:rFonts w:ascii="Helvetica Neue" w:hAnsi="Helvetica Neue" w:cs="Helvetica Neue"/>
+        </w:rPr>
+        <w:t xml:space="preserve"> project page already has several posted exercises but we'll begin with an exercise to detect Algorithmically Generated Domain Names.</w:t>
+      </w:r>
+    </w:p>
+    <w:p>
+      <w:pPr>
+        <w:widowControl w:val="0"/>
+        <w:autoSpaceDE w:val="0"/>
+        <w:autoSpaceDN w:val="0"/>
+        <w:adjustRightInd w:val="0"/>
+        <w:spacing w:after="240"/>
+        <w:jc w:val="both"/>
+        <w:rPr>
+          <w:rFonts w:ascii="Times" w:hAnsi="Times" w:cs="Times"/>
+        </w:rPr>
+      </w:pPr>
+      <w:r>
+        <w:rPr>
+          <w:rFonts w:ascii="Helvetica Neue" w:hAnsi="Helvetica Neue" w:cs="Helvetica Neue"/>
           <w:b/>
-          <w:sz w:val="26"/>
-          <w:szCs w:val="26"/>
-        </w:rPr>
-      </w:pPr>
-      <w:r>
-        <w:rPr>
+          <w:bCs/>
+        </w:rPr>
+        <w:t>Resources</w:t>
+      </w:r>
+    </w:p>
+    <w:p>
+      <w:pPr>
+        <w:pStyle w:val="ListParagraph"/>
+        <w:widowControl w:val="0"/>
+        <w:numPr>
+          <w:ilvl w:val="0"/>
+          <w:numId w:val="3"/>
+        </w:numPr>
+        <w:autoSpaceDE w:val="0"/>
+        <w:autoSpaceDN w:val="0"/>
+        <w:adjustRightInd w:val="0"/>
+        <w:spacing w:after="240"/>
+        <w:jc w:val="both"/>
+        <w:rPr>
+          <w:rFonts w:ascii="Times" w:hAnsi="Times" w:cs="Times"/>
+        </w:rPr>
+      </w:pPr>
+      <w:r>
+        <w:rPr>
+          <w:rFonts w:ascii="Helvetica Neue" w:hAnsi="Helvetica Neue" w:cs="Helvetica Neue"/>
+          <w:color w:val="0951CC"/>
+        </w:rPr>
+        <w:t>Main Page DGA GitHub DGA Notebook</w:t>
+      </w:r>
+    </w:p>
+    <w:p>
+      <w:pPr>
+        <w:widowControl w:val="0"/>
+        <w:autoSpaceDE w:val="0"/>
+        <w:autoSpaceDN w:val="0"/>
+        <w:adjustRightInd w:val="0"/>
+        <w:spacing w:after="240"/>
+        <w:jc w:val="both"/>
+        <w:rPr>
+          <w:rFonts w:ascii="Times" w:hAnsi="Times" w:cs="Times"/>
+        </w:rPr>
+      </w:pPr>
+      <w:r>
+        <w:rPr>
+          <w:rFonts w:ascii="Helvetica Neue" w:hAnsi="Helvetica Neue" w:cs="Helvetica Neue"/>
           <w:b/>
-          <w:sz w:val="26"/>
-          <w:szCs w:val="26"/>
-        </w:rPr>
-        <w:t>Exercise: Detect Algorithmically Generated Domain Names</w:t>
-      </w:r>
-    </w:p>
-    <w:p>
-      <w:r>
-        <w:t>The [Data Hacking](http://clicksecurity.github.io/data_hacking) Github project page already has several posted exercises but we'll begin with an exercise to detect Algorithmically Generated Domain Names.</w:t>
-      </w:r>
-    </w:p>
-    <w:p/>
-    <w:p>
-      <w:pPr>
-        <w:rPr>
-          <w:b/>
-          <w:i/>
-        </w:rPr>
-      </w:pPr>
-      <w:r>
-        <w:rPr>
-          <w:b/>
-          <w:i/>
-        </w:rPr>
-        <w:t>Resources:</w:t>
-      </w:r>
-    </w:p>
-    <w:p>
-      <w:r>
-        <w:t>*</w:t>
-      </w:r>
-      <w:r>
-        <w:t xml:space="preserve"> [Main Page](http://clicksecurity.github.io/data_hacking)</w:t>
-      </w:r>
-    </w:p>
-    <w:p>
-      <w:r>
-        <w:t xml:space="preserve">* [DGA </w:t>
-      </w:r>
-      <w:r>
-        <w:t>GitHub]</w:t>
-      </w:r>
-      <w:r>
-        <w:t xml:space="preserve"> </w:t>
-      </w:r>
-      <w:r>
-        <w:t>(https://github.com/ClickSecurity/data_hacking/tree/master/dga_detection)</w:t>
-      </w:r>
-    </w:p>
-    <w:p>
-      <w:r>
-        <w:t xml:space="preserve">* [DGA </w:t>
-      </w:r>
-      <w:r>
-        <w:t>Notebook]</w:t>
-      </w:r>
-      <w:r>
-        <w:t xml:space="preserve"> </w:t>
-      </w:r>
-      <w:r>
-        <w:t>(http://nbviewer.ipython.org/url/raw.github.com/ClickSecurity/data_hacking/master/dga_detection/DGA_Domain_Detection.ipynb)</w:t>
-      </w:r>
-    </w:p>
-    <w:p/>
-    <w:p>
-      <w:pPr>
-        <w:rPr>
-          <w:b/>
-          <w:i/>
-        </w:rPr>
-      </w:pPr>
-      <w:r>
-        <w:rPr>
-          <w:b/>
-          <w:i/>
+          <w:bCs/>
         </w:rPr>
         <w:t>Python Modules Used:</w:t>
       </w:r>
     </w:p>
     <w:p>
-      <w:r>
-        <w:t xml:space="preserve">* [iPython](http://ipython.org): Architecture for interactive computing and presentation </w:t>
-      </w:r>
-    </w:p>
-    <w:p>
-      <w:r>
-        <w:t>* [Pandas](http://pandas.pydata.org): Python Data Analysis Library</w:t>
-      </w:r>
-    </w:p>
-    <w:p>
-      <w:r>
-        <w:t>* [Scikit Learn](http://scikit-learn.org) Scikit-learn: Machine Learning in Python, Pedregosa et al., JMLR 12, pp. 2825-2830, 2011.</w:t>
-      </w:r>
-    </w:p>
-    <w:p>
-      <w:r>
-        <w:t xml:space="preserve">* [Matplotlib](http://matplotlib.org): Python 2D plotting library </w:t>
-      </w:r>
-    </w:p>
-    <w:p>
-      <w:r>
-        <w:t>* [StatsModels](http://statsmodels.sourceforge.net): descriptive statistics, statistical tests, and plotting functions.</w:t>
-      </w:r>
-    </w:p>
-    <w:p/>
-    <w:p>
-      <w:r>
-        <w:t>In this notebook we're going to use some great python modules to explore, understand and classify domains as being 'legit' or having a high probability of being generated by a DGA (Dynamic Generation Algorithm). We have 'legit' in quotes as we're using the domains in Alexa as the 'legit' set. The primary motivation is to explore the nexus of iPython, Pandas and scikit-learn with DGA classification as a vehicle for that exploration. The exercise intentionally shows common missteps, warts in the data, paths that didn't work out that well and results that could definitely be improved upon. In general capturing what worked and what didn't is not only more realistic but often much more informative. :)</w:t>
-      </w:r>
-    </w:p>
-    <w:p/>
-    <w:p>
-      <w:r>
-        <w:t>The [DGA Notebook]</w:t>
-      </w:r>
-      <w:r>
-        <w:t xml:space="preserve"> </w:t>
-      </w:r>
-      <w:r>
-        <w:t>(http://nbviewer.ipython.org/url/raw.github.com/ClickSecurity/data_hacking/mas</w:t>
-      </w:r>
-      <w:r>
-        <w:lastRenderedPageBreak/>
-        <w:t>ter/dga_detection/DGA_Domain_Detection.ipynb) contains all the code and details of the exercise but we'll summarize the work and approach here.</w:t>
-      </w:r>
-    </w:p>
-    <w:p/>
-    <w:p>
-      <w:pPr>
-        <w:rPr>
-          <w:b/>
-          <w:i/>
-        </w:rPr>
-      </w:pPr>
-      <w:r>
-        <w:rPr>
-          <w:b/>
-          <w:i/>
-        </w:rPr>
-        <w:t>Datasources</w:t>
-      </w:r>
-    </w:p>
-    <w:p>
-      <w:r>
-        <w:t>- Alexa 100k top domains (we also show results for top 1 Million).</w:t>
-      </w:r>
-    </w:p>
-    <w:p>
-      <w:r>
-        <w:t>- A mixture of ~3500 domains that were known to come from DGA sources.</w:t>
-      </w:r>
-    </w:p>
-    <w:p/>
-    <w:p>
-      <w:pPr>
-        <w:rPr>
-          <w:b/>
-          <w:i/>
-        </w:rPr>
-      </w:pPr>
-      <w:r>
-        <w:rPr>
-          <w:b/>
-          <w:i/>
-        </w:rPr>
-        <w:t>Approach</w:t>
-      </w:r>
-    </w:p>
-    <w:p>
-      <w:r>
-        <w:t>- Data Ingestion, Cleanup and Understanding</w:t>
-      </w:r>
-    </w:p>
-    <w:p>
       <w:pPr>
         <w:pStyle w:val="ListParagraph"/>
+        <w:widowControl w:val="0"/>
         <w:numPr>
           <w:ilvl w:val="0"/>
           <w:numId w:val="2"/>
         </w:numPr>
-      </w:pPr>
-      <w:r>
-        <w:t>Show the power/flexibility of Pandas python module by reading in, processing and cleaning the input data with a couple lines of python.</w:t>
+        <w:autoSpaceDE w:val="0"/>
+        <w:autoSpaceDN w:val="0"/>
+        <w:adjustRightInd w:val="0"/>
+        <w:spacing w:after="240"/>
+        <w:jc w:val="both"/>
+        <w:rPr>
+          <w:rFonts w:ascii="Helvetica Neue" w:hAnsi="Helvetica Neue" w:cs="Helvetica Neue"/>
+        </w:rPr>
+      </w:pPr>
+      <w:proofErr w:type="gramStart"/>
+      <w:r>
+        <w:rPr>
+          <w:rFonts w:ascii="Helvetica Neue" w:hAnsi="Helvetica Neue" w:cs="Helvetica Neue"/>
+          <w:color w:val="0951CC"/>
+        </w:rPr>
+        <w:t>iPython</w:t>
+      </w:r>
+      <w:proofErr w:type="gramEnd"/>
+      <w:r>
+        <w:rPr>
+          <w:rFonts w:ascii="Helvetica Neue" w:hAnsi="Helvetica Neue" w:cs="Helvetica Neue"/>
+        </w:rPr>
+        <w:t>: Architecture for interactive computing and presentation</w:t>
       </w:r>
     </w:p>
     <w:p>
       <w:pPr>
         <w:pStyle w:val="ListParagraph"/>
+        <w:widowControl w:val="0"/>
         <w:numPr>
           <w:ilvl w:val="0"/>
           <w:numId w:val="2"/>
         </w:numPr>
-      </w:pPr>
-      <w:r>
-        <w:t>We compute both length and entropy and add those to our Pandas data frame.</w:t>
+        <w:autoSpaceDE w:val="0"/>
+        <w:autoSpaceDN w:val="0"/>
+        <w:adjustRightInd w:val="0"/>
+        <w:spacing w:after="240"/>
+        <w:jc w:val="both"/>
+        <w:rPr>
+          <w:rFonts w:ascii="Helvetica Neue" w:hAnsi="Helvetica Neue" w:cs="Helvetica Neue"/>
+        </w:rPr>
+      </w:pPr>
+      <w:r>
+        <w:rPr>
+          <w:rFonts w:ascii="Helvetica Neue" w:hAnsi="Helvetica Neue" w:cs="Helvetica Neue"/>
+          <w:color w:val="0951CC"/>
+        </w:rPr>
+        <w:t>Pandas</w:t>
+      </w:r>
+      <w:r>
+        <w:rPr>
+          <w:rFonts w:ascii="Helvetica Neue" w:hAnsi="Helvetica Neue" w:cs="Helvetica Neue"/>
+        </w:rPr>
+        <w:t>: Python Data Analysis Library</w:t>
       </w:r>
     </w:p>
     <w:p>
       <w:pPr>
         <w:pStyle w:val="ListParagraph"/>
+        <w:widowControl w:val="0"/>
         <w:numPr>
           <w:ilvl w:val="0"/>
           <w:numId w:val="2"/>
         </w:numPr>
-      </w:pPr>
-      <w:r>
-        <w:t>Demonstrate the nice integration of iPython/Pandas/Matplotlib by showing several plots of the resulting data (BoxPlots, histograms, scatter plots).</w:t>
-      </w:r>
-    </w:p>
-    <w:p/>
-    <w:p>
-      <w:r>
-        <w:t xml:space="preserve">- Utilize </w:t>
-      </w:r>
-      <w:r>
-        <w:t xml:space="preserve">the </w:t>
-      </w:r>
-      <w:r>
-        <w:t>Scikit Learn Machine Learning Library</w:t>
+        <w:autoSpaceDE w:val="0"/>
+        <w:autoSpaceDN w:val="0"/>
+        <w:adjustRightInd w:val="0"/>
+        <w:spacing w:after="240"/>
+        <w:jc w:val="both"/>
+        <w:rPr>
+          <w:rFonts w:ascii="Helvetica Neue" w:hAnsi="Helvetica Neue" w:cs="Helvetica Neue"/>
+        </w:rPr>
+      </w:pPr>
+      <w:r>
+        <w:rPr>
+          <w:rFonts w:ascii="Helvetica Neue" w:hAnsi="Helvetica Neue" w:cs="Helvetica Neue"/>
+        </w:rPr>
+        <w:t> +</w:t>
+      </w:r>
+      <w:r>
+        <w:rPr>
+          <w:rFonts w:ascii="Helvetica Neue" w:hAnsi="Helvetica Neue" w:cs="Helvetica Neue"/>
+          <w:color w:val="0951CC"/>
+        </w:rPr>
+        <w:t xml:space="preserve">Scikit Learn </w:t>
+      </w:r>
+      <w:r>
+        <w:rPr>
+          <w:rFonts w:ascii="Helvetica Neue" w:hAnsi="Helvetica Neue" w:cs="Helvetica Neue"/>
+        </w:rPr>
+        <w:t xml:space="preserve">Scikit-learn: Machine Learning in Python, </w:t>
+      </w:r>
+      <w:proofErr w:type="spellStart"/>
+      <w:r>
+        <w:rPr>
+          <w:rFonts w:ascii="Helvetica Neue" w:hAnsi="Helvetica Neue" w:cs="Helvetica Neue"/>
+        </w:rPr>
+        <w:t>Pedregosa</w:t>
+      </w:r>
+      <w:proofErr w:type="spellEnd"/>
+      <w:r>
+        <w:rPr>
+          <w:rFonts w:ascii="Helvetica Neue" w:hAnsi="Helvetica Neue" w:cs="Helvetica Neue"/>
+        </w:rPr>
+        <w:t xml:space="preserve"> et al., JMLR 12, pp. 2825-2830, 2011. </w:t>
       </w:r>
     </w:p>
     <w:p>
       <w:pPr>
         <w:pStyle w:val="ListParagraph"/>
+        <w:widowControl w:val="0"/>
         <w:numPr>
           <w:ilvl w:val="0"/>
           <w:numId w:val="2"/>
         </w:numPr>
-      </w:pPr>
-      <w:r>
-        <w:t>Random Forest: popular ensemble machine learning classifier</w:t>
+        <w:autoSpaceDE w:val="0"/>
+        <w:autoSpaceDN w:val="0"/>
+        <w:adjustRightInd w:val="0"/>
+        <w:spacing w:after="240"/>
+        <w:jc w:val="both"/>
+        <w:rPr>
+          <w:rFonts w:ascii="Helvetica Neue" w:hAnsi="Helvetica Neue" w:cs="Helvetica Neue"/>
+        </w:rPr>
+      </w:pPr>
+      <w:r>
+        <w:rPr>
+          <w:rFonts w:ascii="Helvetica Neue" w:hAnsi="Helvetica Neue" w:cs="Helvetica Neue"/>
+          <w:color w:val="0951CC"/>
+        </w:rPr>
+        <w:t>Matplotlib</w:t>
+      </w:r>
+      <w:r>
+        <w:rPr>
+          <w:rFonts w:ascii="Helvetica Neue" w:hAnsi="Helvetica Neue" w:cs="Helvetica Neue"/>
+        </w:rPr>
+        <w:t>: Python 2D plotting library</w:t>
       </w:r>
     </w:p>
     <w:p>
       <w:pPr>
         <w:pStyle w:val="ListParagraph"/>
+        <w:widowControl w:val="0"/>
         <w:numPr>
           <w:ilvl w:val="0"/>
           <w:numId w:val="2"/>
         </w:numPr>
-      </w:pPr>
-      <w:r>
-        <w:t>Train/Classify: We demonstrate the classification results on feature vectors containing just the length and entropy. The results show that prediction performance is extremely poor given just those features.</w:t>
-      </w:r>
-    </w:p>
-    <w:p/>
-    <w:p>
-      <w:r>
-        <w:t>- Incorporate NGrams:</w:t>
+        <w:autoSpaceDE w:val="0"/>
+        <w:autoSpaceDN w:val="0"/>
+        <w:adjustRightInd w:val="0"/>
+        <w:spacing w:after="240"/>
+        <w:jc w:val="both"/>
+        <w:rPr>
+          <w:rFonts w:ascii="Helvetica Neue" w:hAnsi="Helvetica Neue" w:cs="Helvetica Neue"/>
+        </w:rPr>
+      </w:pPr>
+      <w:r>
+        <w:rPr>
+          <w:rFonts w:ascii="Helvetica Neue" w:hAnsi="Helvetica Neue" w:cs="Helvetica Neue"/>
+        </w:rPr>
+        <w:t> +</w:t>
+      </w:r>
+      <w:proofErr w:type="spellStart"/>
+      <w:r>
+        <w:rPr>
+          <w:rFonts w:ascii="Helvetica Neue" w:hAnsi="Helvetica Neue" w:cs="Helvetica Neue"/>
+          <w:color w:val="0951CC"/>
+        </w:rPr>
+        <w:t>StatsModels</w:t>
+      </w:r>
+      <w:proofErr w:type="spellEnd"/>
+      <w:r>
+        <w:rPr>
+          <w:rFonts w:ascii="Helvetica Neue" w:hAnsi="Helvetica Neue" w:cs="Helvetica Neue"/>
+        </w:rPr>
+        <w:t>: descriptive statistics, statistical tests, and plotting functions.</w:t>
+      </w:r>
+    </w:p>
+    <w:p>
+      <w:pPr>
+        <w:widowControl w:val="0"/>
+        <w:autoSpaceDE w:val="0"/>
+        <w:autoSpaceDN w:val="0"/>
+        <w:adjustRightInd w:val="0"/>
+        <w:spacing w:after="240"/>
+        <w:jc w:val="both"/>
+        <w:rPr>
+          <w:rFonts w:ascii="Times" w:hAnsi="Times" w:cs="Times"/>
+        </w:rPr>
+      </w:pPr>
+      <w:r>
+        <w:rPr>
+          <w:rFonts w:ascii="Helvetica Neue" w:hAnsi="Helvetica Neue" w:cs="Helvetica Neue"/>
+        </w:rPr>
+        <w:t>In this notebook we're going to use some great python modules to explore, understand and classify domains as being 'legit' or having a high probability of being generated by a DGA (Dynamic Generation Algorithm). The primary motivation is to explore the nexus of iPython, Pandas and scikit-learn with DGA classification as a vehicle for that exploration. The exercise intentionally shows common missteps, warts in the data, paths that didn't work out that well and results that could definitely be improved upon. In general capturing what worked and what didn't is not only more realistic but often much more informative. :)</w:t>
+      </w:r>
+    </w:p>
+    <w:p>
+      <w:pPr>
+        <w:widowControl w:val="0"/>
+        <w:autoSpaceDE w:val="0"/>
+        <w:autoSpaceDN w:val="0"/>
+        <w:adjustRightInd w:val="0"/>
+        <w:spacing w:after="240"/>
+        <w:jc w:val="both"/>
+        <w:rPr>
+          <w:rFonts w:ascii="Times" w:hAnsi="Times" w:cs="Times"/>
+        </w:rPr>
+      </w:pPr>
+      <w:r>
+        <w:rPr>
+          <w:rFonts w:ascii="Helvetica Neue" w:hAnsi="Helvetica Neue" w:cs="Helvetica Neue"/>
+        </w:rPr>
+        <w:t xml:space="preserve">The </w:t>
+      </w:r>
+      <w:r>
+        <w:rPr>
+          <w:rFonts w:ascii="Helvetica Neue" w:hAnsi="Helvetica Neue" w:cs="Helvetica Neue"/>
+          <w:color w:val="0951CC"/>
+        </w:rPr>
+        <w:t xml:space="preserve">DGA Notebook </w:t>
+      </w:r>
+      <w:r>
+        <w:rPr>
+          <w:rFonts w:ascii="Helvetica Neue" w:hAnsi="Helvetica Neue" w:cs="Helvetica Neue"/>
+        </w:rPr>
+        <w:t>contains all the code and details of the exercise but we'll summarize the work and approach here</w:t>
+      </w:r>
+    </w:p>
+    <w:p>
+      <w:pPr>
+        <w:widowControl w:val="0"/>
+        <w:autoSpaceDE w:val="0"/>
+        <w:autoSpaceDN w:val="0"/>
+        <w:adjustRightInd w:val="0"/>
+        <w:spacing w:after="240"/>
+        <w:jc w:val="both"/>
+        <w:rPr>
+          <w:rFonts w:ascii="Times" w:hAnsi="Times" w:cs="Times"/>
+        </w:rPr>
+      </w:pPr>
+      <w:r>
+        <w:rPr>
+          <w:rFonts w:ascii="Helvetica Neue" w:hAnsi="Helvetica Neue" w:cs="Helvetica Neue"/>
+          <w:b/>
+          <w:bCs/>
+        </w:rPr>
+        <w:t>Data Sources</w:t>
       </w:r>
     </w:p>
     <w:p>
       <w:pPr>
         <w:pStyle w:val="ListParagraph"/>
+        <w:widowControl w:val="0"/>
         <w:numPr>
           <w:ilvl w:val="0"/>
-          <w:numId w:val="5"/>
+          <w:numId w:val="1"/>
         </w:numPr>
-      </w:pPr>
-      <w:r>
-        <w:t xml:space="preserve">We show the use of scikit learn's CountVectorizer to compute NGrams on both the Alexa domains and on the </w:t>
-      </w:r>
-      <w:r>
-        <w:t>English</w:t>
-      </w:r>
-      <w:r>
-        <w:t xml:space="preserve"> dictionary.</w:t>
-      </w:r>
+        <w:autoSpaceDE w:val="0"/>
+        <w:autoSpaceDN w:val="0"/>
+        <w:adjustRightInd w:val="0"/>
+        <w:spacing w:after="240"/>
+        <w:jc w:val="both"/>
+        <w:rPr>
+          <w:rFonts w:ascii="Times" w:hAnsi="Times" w:cs="Times"/>
+        </w:rPr>
+      </w:pPr>
+      <w:r>
+        <w:rPr>
+          <w:rFonts w:ascii="Helvetica Neue" w:hAnsi="Helvetica Neue" w:cs="Helvetica Neue"/>
+        </w:rPr>
+        <w:t>Alexa 100k top domains (we also show results for top 1 Million)</w:t>
+      </w:r>
+      <w:proofErr w:type="gramStart"/>
+      <w:r>
+        <w:rPr>
+          <w:rFonts w:ascii="Helvetica Neue" w:hAnsi="Helvetica Neue" w:cs="Helvetica Neue"/>
+        </w:rPr>
+        <w:t>. +</w:t>
+      </w:r>
+      <w:proofErr w:type="gramEnd"/>
     </w:p>
     <w:p>
       <w:pPr>
         <w:pStyle w:val="ListParagraph"/>
+        <w:widowControl w:val="0"/>
         <w:numPr>
           <w:ilvl w:val="0"/>
-          <w:numId w:val="5"/>
+          <w:numId w:val="1"/>
         </w:numPr>
-      </w:pPr>
-      <w:r>
-        <w:t>We perform some Numpy matrix operations to capture a count vector</w:t>
-      </w:r>
-    </w:p>
-    <w:p>
-      <w:pPr>
-        <w:pStyle w:val="ListParagraph"/>
-        <w:numPr>
-          <w:ilvl w:val="0"/>
-          <w:numId w:val="5"/>
-        </w:numPr>
-      </w:pPr>
-      <w:r>
-        <w:t xml:space="preserve">Those new features are </w:t>
-      </w:r>
-      <w:r>
-        <w:t xml:space="preserve">then </w:t>
-      </w:r>
-      <w:bookmarkStart w:id="0" w:name="_GoBack"/>
-      <w:bookmarkEnd w:id="0"/>
-      <w:r>
-        <w:t xml:space="preserve">added to </w:t>
-      </w:r>
-      <w:r>
-        <w:t xml:space="preserve">the </w:t>
-      </w:r>
-      <w:r>
-        <w:t>data frame and feature matrix for scikit learn.</w:t>
-      </w:r>
-    </w:p>
-    <w:p/>
-    <w:p>
-      <w:pPr>
-        <w:rPr>
+        <w:autoSpaceDE w:val="0"/>
+        <w:autoSpaceDN w:val="0"/>
+        <w:adjustRightInd w:val="0"/>
+        <w:spacing w:after="240"/>
+        <w:jc w:val="both"/>
+        <w:rPr>
+          <w:rFonts w:ascii="Times" w:hAnsi="Times" w:cs="Times"/>
+        </w:rPr>
+      </w:pPr>
+      <w:r>
+        <w:rPr>
+          <w:rFonts w:ascii="Helvetica Neue" w:hAnsi="Helvetica Neue" w:cs="Helvetica Neue"/>
+        </w:rPr>
+        <w:t>A mixture of ~3500 domains that were known to come from DGA sources.</w:t>
+      </w:r>
+    </w:p>
+    <w:p>
+      <w:pPr>
+        <w:widowControl w:val="0"/>
+        <w:autoSpaceDE w:val="0"/>
+        <w:autoSpaceDN w:val="0"/>
+        <w:adjustRightInd w:val="0"/>
+        <w:spacing w:after="240"/>
+        <w:jc w:val="both"/>
+        <w:rPr>
+          <w:rFonts w:ascii="Helvetica Neue" w:hAnsi="Helvetica Neue" w:cs="Helvetica Neue"/>
           <w:b/>
-          <w:i/>
-        </w:rPr>
-      </w:pPr>
-      <w:r>
-        <w:rPr>
+          <w:bCs/>
+        </w:rPr>
+      </w:pPr>
+      <w:r>
+        <w:rPr>
+          <w:rFonts w:ascii="Helvetica Neue" w:hAnsi="Helvetica Neue" w:cs="Helvetica Neue"/>
           <w:b/>
-          <w:i/>
-        </w:rPr>
-        <w:t>Results</w:t>
-      </w:r>
-    </w:p>
-    <w:p>
-      <w:r>
-        <w:t xml:space="preserve">For an exercise where the focus was to demonstrate the utilization of iPython, Pandas, Scikit Learn and Matplotlib, the results were reasonably good. </w:t>
-      </w:r>
-    </w:p>
-    <w:p/>
-    <w:p>
-      <w:r>
-        <w:t>We can plot our new NGram features to determine differentiation between classes:</w:t>
-      </w:r>
-    </w:p>
-    <w:p>
-      <w:r>
-        <w:rPr>
+          <w:bCs/>
+        </w:rPr>
+        <w:t xml:space="preserve">Summary of Approach </w:t>
+      </w:r>
+    </w:p>
+    <w:p>
+      <w:pPr>
+        <w:widowControl w:val="0"/>
+        <w:autoSpaceDE w:val="0"/>
+        <w:autoSpaceDN w:val="0"/>
+        <w:adjustRightInd w:val="0"/>
+        <w:spacing w:after="240"/>
+        <w:jc w:val="both"/>
+        <w:rPr>
+          <w:rFonts w:ascii="Times" w:hAnsi="Times" w:cs="Times"/>
+        </w:rPr>
+      </w:pPr>
+      <w:r>
+        <w:rPr>
+          <w:rFonts w:ascii="Helvetica Neue" w:hAnsi="Helvetica Neue" w:cs="Helvetica Neue"/>
+        </w:rPr>
+        <w:t>Data Ingestion, Cleanup and Understanding</w:t>
+      </w:r>
+      <w:r>
+        <w:rPr>
+          <w:rFonts w:ascii="Helvetica Neue" w:hAnsi="Helvetica Neue" w:cs="Helvetica Neue"/>
+        </w:rPr>
+        <w:t xml:space="preserve">: </w:t>
+      </w:r>
+      <w:r>
+        <w:rPr>
+          <w:rFonts w:ascii="Helvetica Neue" w:hAnsi="Helvetica Neue" w:cs="Helvetica Neue"/>
+        </w:rPr>
+        <w:t>We compute both length and entropy and add those to our Pandas data frame and demonstrate the nice integration of iPython/Pandas/Matplotlib.</w:t>
+      </w:r>
+    </w:p>
+    <w:p>
+      <w:pPr>
+        <w:widowControl w:val="0"/>
+        <w:autoSpaceDE w:val="0"/>
+        <w:autoSpaceDN w:val="0"/>
+        <w:adjustRightInd w:val="0"/>
+        <w:spacing w:after="240"/>
+        <w:ind w:left="810" w:hanging="360"/>
+        <w:jc w:val="both"/>
+        <w:rPr>
+          <w:rFonts w:ascii="Times" w:hAnsi="Times" w:cs="Times"/>
+        </w:rPr>
+      </w:pPr>
+      <w:r>
+        <w:rPr>
+          <w:rFonts w:ascii="Times" w:hAnsi="Times" w:cs="Times"/>
           <w:noProof/>
         </w:rPr>
+        <w:lastRenderedPageBreak/>
         <w:drawing>
-          <wp:inline distT="0" distB="0" distL="0" distR="0">
-            <wp:extent cx="5486400" cy="2125345"/>
-            <wp:effectExtent l="0" t="0" r="0" b="8255"/>
-            <wp:docPr id="1" name="Picture 1" descr="Macintosh HD:Users:briford:work:data_hacking:dga_detection:images:alexa_grams_vs_length.png"/>
+          <wp:anchor distT="0" distB="0" distL="114300" distR="114300" simplePos="0" relativeHeight="251659264" behindDoc="0" locked="0" layoutInCell="1" allowOverlap="1" wp14:anchorId="7A16095A" wp14:editId="3A71AAF8">
+            <wp:simplePos x="0" y="0"/>
+            <wp:positionH relativeFrom="column">
+              <wp:posOffset>2971800</wp:posOffset>
+            </wp:positionH>
+            <wp:positionV relativeFrom="paragraph">
+              <wp:posOffset>-342900</wp:posOffset>
+            </wp:positionV>
+            <wp:extent cx="2362200" cy="2243455"/>
+            <wp:effectExtent l="0" t="0" r="0" b="0"/>
+            <wp:wrapSquare wrapText="bothSides"/>
+            <wp:docPr id="25" name="Picture 25"/>
             <wp:cNvGraphicFramePr>
               <a:graphicFrameLocks xmlns:a="http://schemas.openxmlformats.org/drawingml/2006/main" noChangeAspect="1"/>
             </wp:cNvGraphicFramePr>
@@ -386,7 +595,7 @@
               <a:graphicData uri="http://schemas.openxmlformats.org/drawingml/2006/picture">
                 <pic:pic xmlns:pic="http://schemas.openxmlformats.org/drawingml/2006/picture">
                   <pic:nvPicPr>
-                    <pic:cNvPr id="0" name="Picture 1" descr="Macintosh HD:Users:briford:work:data_hacking:dga_detection:images:alexa_grams_vs_length.png"/>
+                    <pic:cNvPr id="0" name="Picture 25"/>
                     <pic:cNvPicPr>
                       <a:picLocks noChangeAspect="1" noChangeArrowheads="1"/>
                     </pic:cNvPicPr>
@@ -407,7 +616,7 @@
                   <pic:spPr bwMode="auto">
                     <a:xfrm>
                       <a:off x="0" y="0"/>
-                      <a:ext cx="5486400" cy="2125345"/>
+                      <a:ext cx="2362200" cy="2243455"/>
                     </a:xfrm>
                     <a:prstGeom prst="rect">
                       <a:avLst/>
@@ -420,72 +629,33 @@
                 </pic:pic>
               </a:graphicData>
             </a:graphic>
-          </wp:inline>
+            <wp14:sizeRelH relativeFrom="page">
+              <wp14:pctWidth>0</wp14:pctWidth>
+            </wp14:sizeRelH>
+            <wp14:sizeRelV relativeFrom="page">
+              <wp14:pctHeight>0</wp14:pctHeight>
+            </wp14:sizeRelV>
+          </wp:anchor>
         </w:drawing>
       </w:r>
-    </w:p>
-    <w:p/>
-    <w:p>
-      <w:r>
-        <w:t>Given a feature matrix of length, entropy, alexa_ngrams, and dict_ngrams our classifier had a predictive performance on our holdout set of the following:</w:t>
-      </w:r>
-    </w:p>
-    <w:p/>
-    <w:p>
-      <w:pPr>
-        <w:ind w:left="720"/>
-      </w:pPr>
-      <w:r>
-        <w:t>Confusion Matrix Stats</w:t>
-      </w:r>
-    </w:p>
-    <w:p>
-      <w:pPr>
-        <w:ind w:left="720"/>
-      </w:pPr>
-      <w:r>
-        <w:t>legit/legit: 99.38% (6723/6765)</w:t>
-      </w:r>
-    </w:p>
-    <w:p>
-      <w:pPr>
-        <w:ind w:left="720"/>
-      </w:pPr>
-      <w:r>
-        <w:t>legit/dga: 0.62% (42/6765)</w:t>
-      </w:r>
-    </w:p>
-    <w:p>
-      <w:pPr>
-        <w:ind w:left="720"/>
-      </w:pPr>
-      <w:r>
-        <w:t>dga/legit: 14.61% (39/267)</w:t>
-      </w:r>
-    </w:p>
-    <w:p>
-      <w:pPr>
-        <w:ind w:left="720"/>
-      </w:pPr>
-      <w:r>
-        <w:t>dga/dga: 85.39% (228/267)</w:t>
-      </w:r>
-    </w:p>
-    <w:p>
-      <w:pPr>
-        <w:ind w:left="720"/>
-      </w:pPr>
-    </w:p>
-    <w:p>
-      <w:r>
-        <w:rPr>
+      <w:r>
+        <w:rPr>
+          <w:rFonts w:ascii="Times" w:hAnsi="Times" w:cs="Times"/>
           <w:noProof/>
         </w:rPr>
         <w:drawing>
-          <wp:inline distT="0" distB="0" distL="0" distR="0">
-            <wp:extent cx="2828391" cy="2375112"/>
-            <wp:effectExtent l="0" t="0" r="0" b="12700"/>
-            <wp:docPr id="2" name="Picture 2" descr="Macintosh HD:Users:briford:work:data_hacking:dga_detection:images:confusion_matrix.png"/>
+          <wp:anchor distT="0" distB="0" distL="114300" distR="114300" simplePos="0" relativeHeight="251658240" behindDoc="0" locked="0" layoutInCell="1" allowOverlap="1" wp14:anchorId="35B8CDE0" wp14:editId="0DBEE5CA">
+            <wp:simplePos x="0" y="0"/>
+            <wp:positionH relativeFrom="column">
+              <wp:posOffset>457200</wp:posOffset>
+            </wp:positionH>
+            <wp:positionV relativeFrom="paragraph">
+              <wp:posOffset>-342900</wp:posOffset>
+            </wp:positionV>
+            <wp:extent cx="2404745" cy="2243455"/>
+            <wp:effectExtent l="0" t="0" r="8255" b="0"/>
+            <wp:wrapSquare wrapText="bothSides"/>
+            <wp:docPr id="24" name="Picture 24"/>
             <wp:cNvGraphicFramePr>
               <a:graphicFrameLocks xmlns:a="http://schemas.openxmlformats.org/drawingml/2006/main" noChangeAspect="1"/>
             </wp:cNvGraphicFramePr>
@@ -493,7 +663,7 @@
               <a:graphicData uri="http://schemas.openxmlformats.org/drawingml/2006/picture">
                 <pic:pic xmlns:pic="http://schemas.openxmlformats.org/drawingml/2006/picture">
                   <pic:nvPicPr>
-                    <pic:cNvPr id="0" name="Picture 2" descr="Macintosh HD:Users:briford:work:data_hacking:dga_detection:images:confusion_matrix.png"/>
+                    <pic:cNvPr id="0" name="Picture 24"/>
                     <pic:cNvPicPr>
                       <a:picLocks noChangeAspect="1" noChangeArrowheads="1"/>
                     </pic:cNvPicPr>
@@ -514,7 +684,1319 @@
                   <pic:spPr bwMode="auto">
                     <a:xfrm>
                       <a:off x="0" y="0"/>
-                      <a:ext cx="2828391" cy="2375112"/>
+                      <a:ext cx="2404745" cy="2243455"/>
+                    </a:xfrm>
+                    <a:prstGeom prst="rect">
+                      <a:avLst/>
+                    </a:prstGeom>
+                    <a:noFill/>
+                    <a:ln>
+                      <a:noFill/>
+                    </a:ln>
+                  </pic:spPr>
+                </pic:pic>
+              </a:graphicData>
+            </a:graphic>
+            <wp14:sizeRelH relativeFrom="page">
+              <wp14:pctWidth>0</wp14:pctWidth>
+            </wp14:sizeRelH>
+            <wp14:sizeRelV relativeFrom="page">
+              <wp14:pctHeight>0</wp14:pctHeight>
+            </wp14:sizeRelV>
+          </wp:anchor>
+        </w:drawing>
+      </w:r>
+    </w:p>
+    <w:p>
+      <w:pPr>
+        <w:widowControl w:val="0"/>
+        <w:autoSpaceDE w:val="0"/>
+        <w:autoSpaceDN w:val="0"/>
+        <w:adjustRightInd w:val="0"/>
+        <w:ind w:left="810" w:hanging="360"/>
+        <w:jc w:val="both"/>
+        <w:rPr>
+          <w:rFonts w:ascii="Times" w:hAnsi="Times" w:cs="Times"/>
+        </w:rPr>
+      </w:pPr>
+      <w:r>
+        <w:rPr>
+          <w:rFonts w:ascii="Times" w:hAnsi="Times" w:cs="Times"/>
+        </w:rPr>
+        <w:t xml:space="preserve">  </w:t>
+      </w:r>
+    </w:p>
+    <w:p>
+      <w:pPr>
+        <w:widowControl w:val="0"/>
+        <w:autoSpaceDE w:val="0"/>
+        <w:autoSpaceDN w:val="0"/>
+        <w:adjustRightInd w:val="0"/>
+        <w:ind w:left="810" w:hanging="360"/>
+        <w:jc w:val="both"/>
+        <w:rPr>
+          <w:rFonts w:ascii="Times" w:hAnsi="Times" w:cs="Times"/>
+        </w:rPr>
+      </w:pPr>
+    </w:p>
+    <w:p>
+      <w:pPr>
+        <w:widowControl w:val="0"/>
+        <w:autoSpaceDE w:val="0"/>
+        <w:autoSpaceDN w:val="0"/>
+        <w:adjustRightInd w:val="0"/>
+        <w:ind w:left="810" w:hanging="360"/>
+        <w:jc w:val="both"/>
+        <w:rPr>
+          <w:rFonts w:ascii="Times" w:hAnsi="Times" w:cs="Times"/>
+        </w:rPr>
+      </w:pPr>
+    </w:p>
+    <w:p>
+      <w:pPr>
+        <w:widowControl w:val="0"/>
+        <w:autoSpaceDE w:val="0"/>
+        <w:autoSpaceDN w:val="0"/>
+        <w:adjustRightInd w:val="0"/>
+        <w:ind w:left="810" w:hanging="360"/>
+        <w:jc w:val="both"/>
+        <w:rPr>
+          <w:rFonts w:ascii="Times" w:hAnsi="Times" w:cs="Times"/>
+        </w:rPr>
+      </w:pPr>
+    </w:p>
+    <w:p>
+      <w:pPr>
+        <w:widowControl w:val="0"/>
+        <w:autoSpaceDE w:val="0"/>
+        <w:autoSpaceDN w:val="0"/>
+        <w:adjustRightInd w:val="0"/>
+        <w:ind w:left="810" w:hanging="360"/>
+        <w:jc w:val="both"/>
+        <w:rPr>
+          <w:rFonts w:ascii="Times" w:hAnsi="Times" w:cs="Times"/>
+        </w:rPr>
+      </w:pPr>
+    </w:p>
+    <w:p>
+      <w:pPr>
+        <w:widowControl w:val="0"/>
+        <w:autoSpaceDE w:val="0"/>
+        <w:autoSpaceDN w:val="0"/>
+        <w:adjustRightInd w:val="0"/>
+        <w:ind w:left="810" w:hanging="360"/>
+        <w:jc w:val="both"/>
+        <w:rPr>
+          <w:rFonts w:ascii="Times" w:hAnsi="Times" w:cs="Times"/>
+        </w:rPr>
+      </w:pPr>
+    </w:p>
+    <w:p>
+      <w:pPr>
+        <w:widowControl w:val="0"/>
+        <w:autoSpaceDE w:val="0"/>
+        <w:autoSpaceDN w:val="0"/>
+        <w:adjustRightInd w:val="0"/>
+        <w:ind w:left="810" w:hanging="360"/>
+        <w:jc w:val="both"/>
+        <w:rPr>
+          <w:rFonts w:ascii="Times" w:hAnsi="Times" w:cs="Times"/>
+        </w:rPr>
+      </w:pPr>
+    </w:p>
+    <w:p>
+      <w:pPr>
+        <w:widowControl w:val="0"/>
+        <w:autoSpaceDE w:val="0"/>
+        <w:autoSpaceDN w:val="0"/>
+        <w:adjustRightInd w:val="0"/>
+        <w:ind w:left="810" w:hanging="360"/>
+        <w:jc w:val="both"/>
+        <w:rPr>
+          <w:rFonts w:ascii="Times" w:hAnsi="Times" w:cs="Times"/>
+        </w:rPr>
+      </w:pPr>
+    </w:p>
+    <w:p>
+      <w:pPr>
+        <w:widowControl w:val="0"/>
+        <w:autoSpaceDE w:val="0"/>
+        <w:autoSpaceDN w:val="0"/>
+        <w:adjustRightInd w:val="0"/>
+        <w:ind w:left="810" w:hanging="360"/>
+        <w:jc w:val="both"/>
+        <w:rPr>
+          <w:rFonts w:ascii="Times" w:hAnsi="Times" w:cs="Times"/>
+        </w:rPr>
+      </w:pPr>
+    </w:p>
+    <w:p>
+      <w:pPr>
+        <w:widowControl w:val="0"/>
+        <w:autoSpaceDE w:val="0"/>
+        <w:autoSpaceDN w:val="0"/>
+        <w:adjustRightInd w:val="0"/>
+        <w:ind w:left="810" w:hanging="360"/>
+        <w:jc w:val="both"/>
+        <w:rPr>
+          <w:rFonts w:ascii="Times" w:hAnsi="Times" w:cs="Times"/>
+        </w:rPr>
+      </w:pPr>
+      <w:r>
+        <w:rPr>
+          <w:rFonts w:ascii="Times" w:hAnsi="Times" w:cs="Times"/>
+          <w:noProof/>
+        </w:rPr>
+        <w:drawing>
+          <wp:anchor distT="0" distB="0" distL="114300" distR="114300" simplePos="0" relativeHeight="251660288" behindDoc="0" locked="0" layoutInCell="1" allowOverlap="1" wp14:anchorId="6F8240EF" wp14:editId="730206C2">
+            <wp:simplePos x="0" y="0"/>
+            <wp:positionH relativeFrom="column">
+              <wp:posOffset>457200</wp:posOffset>
+            </wp:positionH>
+            <wp:positionV relativeFrom="paragraph">
+              <wp:posOffset>31115</wp:posOffset>
+            </wp:positionV>
+            <wp:extent cx="5139055" cy="2023745"/>
+            <wp:effectExtent l="0" t="0" r="0" b="8255"/>
+            <wp:wrapSquare wrapText="bothSides"/>
+            <wp:docPr id="26" name="Picture 26"/>
+            <wp:cNvGraphicFramePr>
+              <a:graphicFrameLocks xmlns:a="http://schemas.openxmlformats.org/drawingml/2006/main" noChangeAspect="1"/>
+            </wp:cNvGraphicFramePr>
+            <a:graphic xmlns:a="http://schemas.openxmlformats.org/drawingml/2006/main">
+              <a:graphicData uri="http://schemas.openxmlformats.org/drawingml/2006/picture">
+                <pic:pic xmlns:pic="http://schemas.openxmlformats.org/drawingml/2006/picture">
+                  <pic:nvPicPr>
+                    <pic:cNvPr id="0" name="Picture 26"/>
+                    <pic:cNvPicPr>
+                      <a:picLocks noChangeAspect="1" noChangeArrowheads="1"/>
+                    </pic:cNvPicPr>
+                  </pic:nvPicPr>
+                  <pic:blipFill>
+                    <a:blip r:embed="rId8">
+                      <a:extLst>
+                        <a:ext uri="{28A0092B-C50C-407E-A947-70E740481C1C}">
+                          <a14:useLocalDpi xmlns:a14="http://schemas.microsoft.com/office/drawing/2010/main" val="0"/>
+                        </a:ext>
+                      </a:extLst>
+                    </a:blip>
+                    <a:srcRect/>
+                    <a:stretch>
+                      <a:fillRect/>
+                    </a:stretch>
+                  </pic:blipFill>
+                  <pic:spPr bwMode="auto">
+                    <a:xfrm>
+                      <a:off x="0" y="0"/>
+                      <a:ext cx="5139055" cy="2023745"/>
+                    </a:xfrm>
+                    <a:prstGeom prst="rect">
+                      <a:avLst/>
+                    </a:prstGeom>
+                    <a:noFill/>
+                    <a:ln>
+                      <a:noFill/>
+                    </a:ln>
+                  </pic:spPr>
+                </pic:pic>
+              </a:graphicData>
+            </a:graphic>
+            <wp14:sizeRelH relativeFrom="page">
+              <wp14:pctWidth>0</wp14:pctWidth>
+            </wp14:sizeRelH>
+            <wp14:sizeRelV relativeFrom="page">
+              <wp14:pctHeight>0</wp14:pctHeight>
+            </wp14:sizeRelV>
+          </wp:anchor>
+        </w:drawing>
+      </w:r>
+    </w:p>
+    <w:p>
+      <w:pPr>
+        <w:widowControl w:val="0"/>
+        <w:autoSpaceDE w:val="0"/>
+        <w:autoSpaceDN w:val="0"/>
+        <w:adjustRightInd w:val="0"/>
+        <w:ind w:left="810" w:hanging="360"/>
+        <w:jc w:val="both"/>
+        <w:rPr>
+          <w:rFonts w:ascii="Times" w:hAnsi="Times" w:cs="Times"/>
+        </w:rPr>
+      </w:pPr>
+    </w:p>
+    <w:p>
+      <w:pPr>
+        <w:widowControl w:val="0"/>
+        <w:autoSpaceDE w:val="0"/>
+        <w:autoSpaceDN w:val="0"/>
+        <w:adjustRightInd w:val="0"/>
+        <w:spacing w:after="240"/>
+        <w:ind w:left="810" w:hanging="360"/>
+        <w:jc w:val="both"/>
+        <w:rPr>
+          <w:rFonts w:ascii="Helvetica Neue" w:hAnsi="Helvetica Neue" w:cs="Helvetica Neue"/>
+        </w:rPr>
+      </w:pPr>
+    </w:p>
+    <w:p>
+      <w:pPr>
+        <w:widowControl w:val="0"/>
+        <w:autoSpaceDE w:val="0"/>
+        <w:autoSpaceDN w:val="0"/>
+        <w:adjustRightInd w:val="0"/>
+        <w:spacing w:after="240"/>
+        <w:jc w:val="both"/>
+        <w:rPr>
+          <w:rFonts w:ascii="Helvetica Neue" w:hAnsi="Helvetica Neue" w:cs="Helvetica Neue"/>
+        </w:rPr>
+      </w:pPr>
+    </w:p>
+    <w:p>
+      <w:pPr>
+        <w:widowControl w:val="0"/>
+        <w:autoSpaceDE w:val="0"/>
+        <w:autoSpaceDN w:val="0"/>
+        <w:adjustRightInd w:val="0"/>
+        <w:spacing w:after="240"/>
+        <w:jc w:val="both"/>
+        <w:rPr>
+          <w:rFonts w:ascii="Helvetica Neue" w:hAnsi="Helvetica Neue" w:cs="Helvetica Neue"/>
+        </w:rPr>
+      </w:pPr>
+    </w:p>
+    <w:p>
+      <w:pPr>
+        <w:pStyle w:val="ListParagraph"/>
+        <w:widowControl w:val="0"/>
+        <w:numPr>
+          <w:ilvl w:val="0"/>
+          <w:numId w:val="4"/>
+        </w:numPr>
+        <w:autoSpaceDE w:val="0"/>
+        <w:autoSpaceDN w:val="0"/>
+        <w:adjustRightInd w:val="0"/>
+        <w:spacing w:after="240"/>
+        <w:jc w:val="both"/>
+        <w:rPr>
+          <w:rFonts w:ascii="Times" w:hAnsi="Times" w:cs="Times"/>
+        </w:rPr>
+      </w:pPr>
+      <w:r>
+        <w:rPr>
+          <w:rFonts w:ascii="Times" w:hAnsi="Times" w:cs="Times"/>
+          <w:noProof/>
+        </w:rPr>
+        <w:drawing>
+          <wp:anchor distT="0" distB="0" distL="114300" distR="114300" simplePos="0" relativeHeight="251661312" behindDoc="0" locked="0" layoutInCell="1" allowOverlap="1" wp14:anchorId="2FCA3D15" wp14:editId="7C962B29">
+            <wp:simplePos x="0" y="0"/>
+            <wp:positionH relativeFrom="column">
+              <wp:posOffset>571500</wp:posOffset>
+            </wp:positionH>
+            <wp:positionV relativeFrom="paragraph">
+              <wp:posOffset>791210</wp:posOffset>
+            </wp:positionV>
+            <wp:extent cx="5147945" cy="1989455"/>
+            <wp:effectExtent l="0" t="0" r="8255" b="0"/>
+            <wp:wrapSquare wrapText="bothSides"/>
+            <wp:docPr id="28" name="Picture 28"/>
+            <wp:cNvGraphicFramePr>
+              <a:graphicFrameLocks xmlns:a="http://schemas.openxmlformats.org/drawingml/2006/main" noChangeAspect="1"/>
+            </wp:cNvGraphicFramePr>
+            <a:graphic xmlns:a="http://schemas.openxmlformats.org/drawingml/2006/main">
+              <a:graphicData uri="http://schemas.openxmlformats.org/drawingml/2006/picture">
+                <pic:pic xmlns:pic="http://schemas.openxmlformats.org/drawingml/2006/picture">
+                  <pic:nvPicPr>
+                    <pic:cNvPr id="0" name="Picture 28"/>
+                    <pic:cNvPicPr>
+                      <a:picLocks noChangeAspect="1" noChangeArrowheads="1"/>
+                    </pic:cNvPicPr>
+                  </pic:nvPicPr>
+                  <pic:blipFill>
+                    <a:blip r:embed="rId9">
+                      <a:extLst>
+                        <a:ext uri="{28A0092B-C50C-407E-A947-70E740481C1C}">
+                          <a14:useLocalDpi xmlns:a14="http://schemas.microsoft.com/office/drawing/2010/main" val="0"/>
+                        </a:ext>
+                      </a:extLst>
+                    </a:blip>
+                    <a:srcRect/>
+                    <a:stretch>
+                      <a:fillRect/>
+                    </a:stretch>
+                  </pic:blipFill>
+                  <pic:spPr bwMode="auto">
+                    <a:xfrm>
+                      <a:off x="0" y="0"/>
+                      <a:ext cx="5147945" cy="1989455"/>
+                    </a:xfrm>
+                    <a:prstGeom prst="rect">
+                      <a:avLst/>
+                    </a:prstGeom>
+                    <a:noFill/>
+                    <a:ln>
+                      <a:noFill/>
+                    </a:ln>
+                  </pic:spPr>
+                </pic:pic>
+              </a:graphicData>
+            </a:graphic>
+            <wp14:sizeRelH relativeFrom="page">
+              <wp14:pctWidth>0</wp14:pctWidth>
+            </wp14:sizeRelH>
+            <wp14:sizeRelV relativeFrom="page">
+              <wp14:pctHeight>0</wp14:pctHeight>
+            </wp14:sizeRelV>
+          </wp:anchor>
+        </w:drawing>
+      </w:r>
+      <w:r>
+        <w:rPr>
+          <w:rFonts w:ascii="Helvetica Neue" w:hAnsi="Helvetica Neue" w:cs="Helvetica Neue"/>
+        </w:rPr>
+        <w:t>W</w:t>
+      </w:r>
+      <w:r>
+        <w:rPr>
+          <w:rFonts w:ascii="Helvetica Neue" w:hAnsi="Helvetica Neue" w:cs="Helvetica Neue"/>
+        </w:rPr>
+        <w:t>e demonstrate the use of scikit-</w:t>
+      </w:r>
+      <w:proofErr w:type="spellStart"/>
+      <w:r>
+        <w:rPr>
+          <w:rFonts w:ascii="Helvetica Neue" w:hAnsi="Helvetica Neue" w:cs="Helvetica Neue"/>
+        </w:rPr>
+        <w:t>learn's</w:t>
+      </w:r>
+      <w:proofErr w:type="spellEnd"/>
+      <w:r>
+        <w:rPr>
+          <w:rFonts w:ascii="Helvetica Neue" w:hAnsi="Helvetica Neue" w:cs="Helvetica Neue"/>
+        </w:rPr>
+        <w:t xml:space="preserve"> </w:t>
+      </w:r>
+      <w:proofErr w:type="spellStart"/>
+      <w:r>
+        <w:rPr>
+          <w:rFonts w:ascii="Helvetica Neue" w:hAnsi="Helvetica Neue" w:cs="Helvetica Neue"/>
+        </w:rPr>
+        <w:t>CountVectorizer</w:t>
+      </w:r>
+      <w:proofErr w:type="spellEnd"/>
+      <w:r>
+        <w:rPr>
+          <w:rFonts w:ascii="Helvetica Neue" w:hAnsi="Helvetica Neue" w:cs="Helvetica Neue"/>
+        </w:rPr>
+        <w:t xml:space="preserve"> to compute NGrams on both the Alexa domains and on the English dictionary, those new features helped to increased feature diff</w:t>
+      </w:r>
+      <w:r>
+        <w:rPr>
+          <w:rFonts w:ascii="Helvetica Neue" w:hAnsi="Helvetica Neue" w:cs="Helvetica Neue"/>
+        </w:rPr>
+        <w:t>erentiation (plots shown below).</w:t>
+      </w:r>
+    </w:p>
+    <w:p>
+      <w:pPr>
+        <w:widowControl w:val="0"/>
+        <w:autoSpaceDE w:val="0"/>
+        <w:autoSpaceDN w:val="0"/>
+        <w:adjustRightInd w:val="0"/>
+        <w:spacing w:after="240"/>
+        <w:jc w:val="both"/>
+        <w:rPr>
+          <w:rFonts w:ascii="Helvetica Neue" w:hAnsi="Helvetica Neue" w:cs="Helvetica Neue"/>
+        </w:rPr>
+      </w:pPr>
+    </w:p>
+    <w:p>
+      <w:pPr>
+        <w:widowControl w:val="0"/>
+        <w:autoSpaceDE w:val="0"/>
+        <w:autoSpaceDN w:val="0"/>
+        <w:adjustRightInd w:val="0"/>
+        <w:spacing w:after="240"/>
+        <w:jc w:val="both"/>
+        <w:rPr>
+          <w:rFonts w:ascii="Helvetica Neue" w:hAnsi="Helvetica Neue" w:cs="Helvetica Neue"/>
+        </w:rPr>
+      </w:pPr>
+    </w:p>
+    <w:p>
+      <w:pPr>
+        <w:widowControl w:val="0"/>
+        <w:autoSpaceDE w:val="0"/>
+        <w:autoSpaceDN w:val="0"/>
+        <w:adjustRightInd w:val="0"/>
+        <w:spacing w:after="240"/>
+        <w:jc w:val="both"/>
+        <w:rPr>
+          <w:rFonts w:ascii="Helvetica Neue" w:hAnsi="Helvetica Neue" w:cs="Helvetica Neue"/>
+        </w:rPr>
+      </w:pPr>
+    </w:p>
+    <w:p>
+      <w:pPr>
+        <w:widowControl w:val="0"/>
+        <w:autoSpaceDE w:val="0"/>
+        <w:autoSpaceDN w:val="0"/>
+        <w:adjustRightInd w:val="0"/>
+        <w:spacing w:after="240"/>
+        <w:jc w:val="both"/>
+        <w:rPr>
+          <w:rFonts w:ascii="Helvetica Neue" w:hAnsi="Helvetica Neue" w:cs="Helvetica Neue"/>
+        </w:rPr>
+      </w:pPr>
+    </w:p>
+    <w:p>
+      <w:pPr>
+        <w:widowControl w:val="0"/>
+        <w:autoSpaceDE w:val="0"/>
+        <w:autoSpaceDN w:val="0"/>
+        <w:adjustRightInd w:val="0"/>
+        <w:spacing w:after="240"/>
+        <w:jc w:val="both"/>
+        <w:rPr>
+          <w:rFonts w:ascii="Helvetica Neue" w:hAnsi="Helvetica Neue" w:cs="Helvetica Neue"/>
+        </w:rPr>
+      </w:pPr>
+    </w:p>
+    <w:p>
+      <w:pPr>
+        <w:widowControl w:val="0"/>
+        <w:autoSpaceDE w:val="0"/>
+        <w:autoSpaceDN w:val="0"/>
+        <w:adjustRightInd w:val="0"/>
+        <w:spacing w:after="240"/>
+        <w:jc w:val="both"/>
+        <w:rPr>
+          <w:rFonts w:ascii="Helvetica Neue" w:hAnsi="Helvetica Neue" w:cs="Helvetica Neue"/>
+        </w:rPr>
+      </w:pPr>
+    </w:p>
+    <w:p>
+      <w:pPr>
+        <w:widowControl w:val="0"/>
+        <w:autoSpaceDE w:val="0"/>
+        <w:autoSpaceDN w:val="0"/>
+        <w:adjustRightInd w:val="0"/>
+        <w:spacing w:after="240"/>
+        <w:jc w:val="both"/>
+        <w:rPr>
+          <w:rFonts w:ascii="Helvetica Neue" w:hAnsi="Helvetica Neue" w:cs="Helvetica Neue"/>
+        </w:rPr>
+      </w:pPr>
+      <w:r>
+        <w:rPr>
+          <w:rFonts w:ascii="Times" w:hAnsi="Times" w:cs="Times"/>
+          <w:noProof/>
+        </w:rPr>
+        <w:drawing>
+          <wp:anchor distT="0" distB="0" distL="114300" distR="114300" simplePos="0" relativeHeight="251662336" behindDoc="0" locked="0" layoutInCell="1" allowOverlap="1" wp14:anchorId="2802D09D" wp14:editId="0F09CF4F">
+            <wp:simplePos x="0" y="0"/>
+            <wp:positionH relativeFrom="column">
+              <wp:posOffset>571500</wp:posOffset>
+            </wp:positionH>
+            <wp:positionV relativeFrom="paragraph">
+              <wp:posOffset>141605</wp:posOffset>
+            </wp:positionV>
+            <wp:extent cx="5147945" cy="1998345"/>
+            <wp:effectExtent l="0" t="0" r="8255" b="8255"/>
+            <wp:wrapSquare wrapText="bothSides"/>
+            <wp:docPr id="29" name="Picture 29"/>
+            <wp:cNvGraphicFramePr>
+              <a:graphicFrameLocks xmlns:a="http://schemas.openxmlformats.org/drawingml/2006/main" noChangeAspect="1"/>
+            </wp:cNvGraphicFramePr>
+            <a:graphic xmlns:a="http://schemas.openxmlformats.org/drawingml/2006/main">
+              <a:graphicData uri="http://schemas.openxmlformats.org/drawingml/2006/picture">
+                <pic:pic xmlns:pic="http://schemas.openxmlformats.org/drawingml/2006/picture">
+                  <pic:nvPicPr>
+                    <pic:cNvPr id="0" name="Picture 29"/>
+                    <pic:cNvPicPr>
+                      <a:picLocks noChangeAspect="1" noChangeArrowheads="1"/>
+                    </pic:cNvPicPr>
+                  </pic:nvPicPr>
+                  <pic:blipFill>
+                    <a:blip r:embed="rId10">
+                      <a:extLst>
+                        <a:ext uri="{28A0092B-C50C-407E-A947-70E740481C1C}">
+                          <a14:useLocalDpi xmlns:a14="http://schemas.microsoft.com/office/drawing/2010/main" val="0"/>
+                        </a:ext>
+                      </a:extLst>
+                    </a:blip>
+                    <a:srcRect/>
+                    <a:stretch>
+                      <a:fillRect/>
+                    </a:stretch>
+                  </pic:blipFill>
+                  <pic:spPr bwMode="auto">
+                    <a:xfrm>
+                      <a:off x="0" y="0"/>
+                      <a:ext cx="5147945" cy="1998345"/>
+                    </a:xfrm>
+                    <a:prstGeom prst="rect">
+                      <a:avLst/>
+                    </a:prstGeom>
+                    <a:noFill/>
+                    <a:ln>
+                      <a:noFill/>
+                    </a:ln>
+                  </pic:spPr>
+                </pic:pic>
+              </a:graphicData>
+            </a:graphic>
+            <wp14:sizeRelH relativeFrom="page">
+              <wp14:pctWidth>0</wp14:pctWidth>
+            </wp14:sizeRelH>
+            <wp14:sizeRelV relativeFrom="page">
+              <wp14:pctHeight>0</wp14:pctHeight>
+            </wp14:sizeRelV>
+          </wp:anchor>
+        </w:drawing>
+      </w:r>
+    </w:p>
+    <w:p>
+      <w:pPr>
+        <w:widowControl w:val="0"/>
+        <w:autoSpaceDE w:val="0"/>
+        <w:autoSpaceDN w:val="0"/>
+        <w:adjustRightInd w:val="0"/>
+        <w:spacing w:after="240"/>
+        <w:jc w:val="both"/>
+        <w:rPr>
+          <w:rFonts w:ascii="Helvetica Neue" w:hAnsi="Helvetica Neue" w:cs="Helvetica Neue"/>
+        </w:rPr>
+      </w:pPr>
+    </w:p>
+    <w:p>
+      <w:pPr>
+        <w:widowControl w:val="0"/>
+        <w:autoSpaceDE w:val="0"/>
+        <w:autoSpaceDN w:val="0"/>
+        <w:adjustRightInd w:val="0"/>
+        <w:spacing w:after="240"/>
+        <w:jc w:val="both"/>
+        <w:rPr>
+          <w:rFonts w:ascii="Helvetica Neue" w:hAnsi="Helvetica Neue" w:cs="Helvetica Neue"/>
+        </w:rPr>
+      </w:pPr>
+      <w:bookmarkStart w:id="0" w:name="_GoBack"/>
+      <w:bookmarkEnd w:id="0"/>
+    </w:p>
+    <w:p>
+      <w:pPr>
+        <w:widowControl w:val="0"/>
+        <w:autoSpaceDE w:val="0"/>
+        <w:autoSpaceDN w:val="0"/>
+        <w:adjustRightInd w:val="0"/>
+        <w:spacing w:after="240"/>
+        <w:jc w:val="both"/>
+        <w:rPr>
+          <w:rFonts w:ascii="Helvetica Neue" w:hAnsi="Helvetica Neue" w:cs="Helvetica Neue"/>
+        </w:rPr>
+      </w:pPr>
+    </w:p>
+    <w:p>
+      <w:pPr>
+        <w:widowControl w:val="0"/>
+        <w:autoSpaceDE w:val="0"/>
+        <w:autoSpaceDN w:val="0"/>
+        <w:adjustRightInd w:val="0"/>
+        <w:spacing w:after="240"/>
+        <w:jc w:val="both"/>
+        <w:rPr>
+          <w:rFonts w:ascii="Helvetica Neue" w:hAnsi="Helvetica Neue" w:cs="Helvetica Neue"/>
+        </w:rPr>
+      </w:pPr>
+    </w:p>
+    <w:p>
+      <w:pPr>
+        <w:widowControl w:val="0"/>
+        <w:autoSpaceDE w:val="0"/>
+        <w:autoSpaceDN w:val="0"/>
+        <w:adjustRightInd w:val="0"/>
+        <w:spacing w:after="240"/>
+        <w:jc w:val="both"/>
+        <w:rPr>
+          <w:rFonts w:ascii="Helvetica Neue" w:hAnsi="Helvetica Neue" w:cs="Helvetica Neue"/>
+        </w:rPr>
+      </w:pPr>
+    </w:p>
+    <w:p>
+      <w:pPr>
+        <w:widowControl w:val="0"/>
+        <w:autoSpaceDE w:val="0"/>
+        <w:autoSpaceDN w:val="0"/>
+        <w:adjustRightInd w:val="0"/>
+        <w:spacing w:after="240"/>
+        <w:jc w:val="both"/>
+        <w:rPr>
+          <w:rFonts w:ascii="Helvetica Neue" w:hAnsi="Helvetica Neue" w:cs="Helvetica Neue"/>
+        </w:rPr>
+      </w:pPr>
+    </w:p>
+    <w:p>
+      <w:pPr>
+        <w:pStyle w:val="ListParagraph"/>
+        <w:widowControl w:val="0"/>
+        <w:numPr>
+          <w:ilvl w:val="0"/>
+          <w:numId w:val="4"/>
+        </w:numPr>
+        <w:autoSpaceDE w:val="0"/>
+        <w:autoSpaceDN w:val="0"/>
+        <w:adjustRightInd w:val="0"/>
+        <w:spacing w:after="240"/>
+        <w:jc w:val="both"/>
+        <w:rPr>
+          <w:rFonts w:ascii="Times" w:hAnsi="Times" w:cs="Times"/>
+        </w:rPr>
+      </w:pPr>
+      <w:r>
+        <w:rPr>
+          <w:rFonts w:ascii="Helvetica Neue" w:hAnsi="Helvetica Neue" w:cs="Helvetica Neue"/>
+        </w:rPr>
+        <w:t xml:space="preserve">We </w:t>
+      </w:r>
+      <w:r>
+        <w:rPr>
+          <w:rFonts w:ascii="Helvetica Neue" w:hAnsi="Helvetica Neue" w:cs="Helvetica Neue"/>
+        </w:rPr>
+        <w:t xml:space="preserve">Utilize </w:t>
+      </w:r>
+      <w:r>
+        <w:rPr>
+          <w:rFonts w:ascii="Helvetica Neue" w:hAnsi="Helvetica Neue" w:cs="Helvetica Neue"/>
+        </w:rPr>
+        <w:t xml:space="preserve">the </w:t>
+      </w:r>
+      <w:r>
+        <w:rPr>
+          <w:rFonts w:ascii="Helvetica Neue" w:hAnsi="Helvetica Neue" w:cs="Helvetica Neue"/>
+        </w:rPr>
+        <w:t>Scikit Learn Machine Learning Library</w:t>
+      </w:r>
+    </w:p>
+    <w:p>
+      <w:pPr>
+        <w:pStyle w:val="ListParagraph"/>
+        <w:widowControl w:val="0"/>
+        <w:numPr>
+          <w:ilvl w:val="1"/>
+          <w:numId w:val="4"/>
+        </w:numPr>
+        <w:autoSpaceDE w:val="0"/>
+        <w:autoSpaceDN w:val="0"/>
+        <w:adjustRightInd w:val="0"/>
+        <w:spacing w:after="240"/>
+        <w:jc w:val="both"/>
+        <w:rPr>
+          <w:rFonts w:ascii="Times" w:hAnsi="Times" w:cs="Times"/>
+        </w:rPr>
+      </w:pPr>
+      <w:r>
+        <w:rPr>
+          <w:rFonts w:ascii="Helvetica Neue" w:hAnsi="Helvetica Neue" w:cs="Helvetica Neue"/>
+        </w:rPr>
+        <w:t>Random Forest: popular ensemble machine learning classifier +</w:t>
+      </w:r>
+    </w:p>
+    <w:p>
+      <w:pPr>
+        <w:pStyle w:val="ListParagraph"/>
+        <w:widowControl w:val="0"/>
+        <w:numPr>
+          <w:ilvl w:val="1"/>
+          <w:numId w:val="4"/>
+        </w:numPr>
+        <w:autoSpaceDE w:val="0"/>
+        <w:autoSpaceDN w:val="0"/>
+        <w:adjustRightInd w:val="0"/>
+        <w:spacing w:after="240"/>
+        <w:jc w:val="both"/>
+        <w:rPr>
+          <w:rFonts w:ascii="Times" w:hAnsi="Times" w:cs="Times"/>
+        </w:rPr>
+      </w:pPr>
+      <w:r>
+        <w:rPr>
+          <w:rFonts w:ascii="Helvetica Neue" w:hAnsi="Helvetica Neue" w:cs="Helvetica Neue"/>
+        </w:rPr>
+        <w:t xml:space="preserve">We perform Numpy matrix operations to </w:t>
+      </w:r>
+      <w:r>
+        <w:rPr>
+          <w:rFonts w:ascii="Helvetica Neue" w:hAnsi="Helvetica Neue" w:cs="Helvetica Neue"/>
+        </w:rPr>
+        <w:t>generate</w:t>
+      </w:r>
+      <w:r>
+        <w:rPr>
+          <w:rFonts w:ascii="Helvetica Neue" w:hAnsi="Helvetica Neue" w:cs="Helvetica Neue"/>
+        </w:rPr>
+        <w:t xml:space="preserve"> NGram count vectors. </w:t>
+      </w:r>
+    </w:p>
+    <w:p>
+      <w:pPr>
+        <w:pStyle w:val="ListParagraph"/>
+        <w:widowControl w:val="0"/>
+        <w:numPr>
+          <w:ilvl w:val="1"/>
+          <w:numId w:val="4"/>
+        </w:numPr>
+        <w:autoSpaceDE w:val="0"/>
+        <w:autoSpaceDN w:val="0"/>
+        <w:adjustRightInd w:val="0"/>
+        <w:spacing w:after="240"/>
+        <w:jc w:val="both"/>
+        <w:rPr>
+          <w:rFonts w:ascii="Times" w:hAnsi="Times" w:cs="Times"/>
+        </w:rPr>
+      </w:pPr>
+      <w:r>
+        <w:rPr>
+          <w:rFonts w:ascii="Helvetica Neue" w:hAnsi="Helvetica Neue" w:cs="Helvetica Neue"/>
+        </w:rPr>
+        <w:t>N</w:t>
+      </w:r>
+      <w:r>
+        <w:rPr>
+          <w:rFonts w:ascii="Helvetica Neue" w:hAnsi="Helvetica Neue" w:cs="Helvetica Neue"/>
+        </w:rPr>
+        <w:t xml:space="preserve">ew features are added to </w:t>
+      </w:r>
+      <w:r>
+        <w:rPr>
+          <w:rFonts w:ascii="Helvetica Neue" w:hAnsi="Helvetica Neue" w:cs="Helvetica Neue"/>
+        </w:rPr>
+        <w:t>our data</w:t>
+      </w:r>
+      <w:r>
+        <w:rPr>
+          <w:rFonts w:ascii="Helvetica Neue" w:hAnsi="Helvetica Neue" w:cs="Helvetica Neue"/>
+        </w:rPr>
+        <w:t xml:space="preserve">frame and feature matrix for scikit learn. </w:t>
+      </w:r>
+    </w:p>
+    <w:p>
+      <w:pPr>
+        <w:pStyle w:val="ListParagraph"/>
+        <w:widowControl w:val="0"/>
+        <w:numPr>
+          <w:ilvl w:val="1"/>
+          <w:numId w:val="4"/>
+        </w:numPr>
+        <w:autoSpaceDE w:val="0"/>
+        <w:autoSpaceDN w:val="0"/>
+        <w:adjustRightInd w:val="0"/>
+        <w:spacing w:after="240"/>
+        <w:jc w:val="both"/>
+        <w:rPr>
+          <w:rFonts w:ascii="Times" w:hAnsi="Times" w:cs="Times"/>
+        </w:rPr>
+      </w:pPr>
+      <w:r>
+        <w:rPr>
+          <w:rFonts w:ascii="Helvetica Neue" w:hAnsi="Helvetica Neue" w:cs="Helvetica Neue"/>
+        </w:rPr>
+        <w:t>Train/Classify: We demonstrate the classification results on our expanded feature vectors</w:t>
+      </w:r>
+    </w:p>
+    <w:p>
+      <w:pPr>
+        <w:widowControl w:val="0"/>
+        <w:autoSpaceDE w:val="0"/>
+        <w:autoSpaceDN w:val="0"/>
+        <w:adjustRightInd w:val="0"/>
+        <w:spacing w:after="240"/>
+        <w:jc w:val="both"/>
+        <w:rPr>
+          <w:rFonts w:ascii="Times" w:hAnsi="Times" w:cs="Times"/>
+        </w:rPr>
+      </w:pPr>
+      <w:r>
+        <w:rPr>
+          <w:rFonts w:ascii="Helvetica Neue" w:hAnsi="Helvetica Neue" w:cs="Helvetica Neue"/>
+          <w:b/>
+          <w:bCs/>
+        </w:rPr>
+        <w:t>Results</w:t>
+      </w:r>
+    </w:p>
+    <w:p>
+      <w:pPr>
+        <w:widowControl w:val="0"/>
+        <w:autoSpaceDE w:val="0"/>
+        <w:autoSpaceDN w:val="0"/>
+        <w:adjustRightInd w:val="0"/>
+        <w:spacing w:after="240"/>
+        <w:jc w:val="both"/>
+        <w:rPr>
+          <w:rFonts w:ascii="Times" w:hAnsi="Times" w:cs="Times"/>
+        </w:rPr>
+      </w:pPr>
+      <w:r>
+        <w:rPr>
+          <w:rFonts w:ascii="Times" w:hAnsi="Times" w:cs="Times"/>
+          <w:noProof/>
+        </w:rPr>
+        <w:drawing>
+          <wp:anchor distT="0" distB="0" distL="114300" distR="114300" simplePos="0" relativeHeight="251663360" behindDoc="0" locked="0" layoutInCell="1" allowOverlap="1" wp14:anchorId="0662CCFD" wp14:editId="175EBDBC">
+            <wp:simplePos x="0" y="0"/>
+            <wp:positionH relativeFrom="column">
+              <wp:posOffset>3886200</wp:posOffset>
+            </wp:positionH>
+            <wp:positionV relativeFrom="paragraph">
+              <wp:posOffset>727710</wp:posOffset>
+            </wp:positionV>
+            <wp:extent cx="2171700" cy="1814195"/>
+            <wp:effectExtent l="0" t="0" r="12700" b="0"/>
+            <wp:wrapSquare wrapText="bothSides"/>
+            <wp:docPr id="35" name="Picture 35"/>
+            <wp:cNvGraphicFramePr>
+              <a:graphicFrameLocks xmlns:a="http://schemas.openxmlformats.org/drawingml/2006/main" noChangeAspect="1"/>
+            </wp:cNvGraphicFramePr>
+            <a:graphic xmlns:a="http://schemas.openxmlformats.org/drawingml/2006/main">
+              <a:graphicData uri="http://schemas.openxmlformats.org/drawingml/2006/picture">
+                <pic:pic xmlns:pic="http://schemas.openxmlformats.org/drawingml/2006/picture">
+                  <pic:nvPicPr>
+                    <pic:cNvPr id="0" name="Picture 35"/>
+                    <pic:cNvPicPr>
+                      <a:picLocks noChangeAspect="1" noChangeArrowheads="1"/>
+                    </pic:cNvPicPr>
+                  </pic:nvPicPr>
+                  <pic:blipFill>
+                    <a:blip r:embed="rId11">
+                      <a:extLst>
+                        <a:ext uri="{28A0092B-C50C-407E-A947-70E740481C1C}">
+                          <a14:useLocalDpi xmlns:a14="http://schemas.microsoft.com/office/drawing/2010/main" val="0"/>
+                        </a:ext>
+                      </a:extLst>
+                    </a:blip>
+                    <a:srcRect/>
+                    <a:stretch>
+                      <a:fillRect/>
+                    </a:stretch>
+                  </pic:blipFill>
+                  <pic:spPr bwMode="auto">
+                    <a:xfrm>
+                      <a:off x="0" y="0"/>
+                      <a:ext cx="2171700" cy="1814195"/>
+                    </a:xfrm>
+                    <a:prstGeom prst="rect">
+                      <a:avLst/>
+                    </a:prstGeom>
+                    <a:noFill/>
+                    <a:ln>
+                      <a:noFill/>
+                    </a:ln>
+                  </pic:spPr>
+                </pic:pic>
+              </a:graphicData>
+            </a:graphic>
+            <wp14:sizeRelH relativeFrom="page">
+              <wp14:pctWidth>0</wp14:pctWidth>
+            </wp14:sizeRelH>
+            <wp14:sizeRelV relativeFrom="page">
+              <wp14:pctHeight>0</wp14:pctHeight>
+            </wp14:sizeRelV>
+          </wp:anchor>
+        </w:drawing>
+      </w:r>
+      <w:r>
+        <w:rPr>
+          <w:rFonts w:ascii="Helvetica Neue" w:hAnsi="Helvetica Neue" w:cs="Helvetica Neue"/>
+        </w:rPr>
+        <w:t xml:space="preserve">For an exercise where the focus was to demonstrate the utilization of iPython, Pandas, Scikit Learn and Matplotlib, the results were reasonably good. Given a feature matrix of length, entropy, </w:t>
+      </w:r>
+      <w:proofErr w:type="spellStart"/>
+      <w:r>
+        <w:rPr>
+          <w:rFonts w:ascii="Helvetica Neue" w:hAnsi="Helvetica Neue" w:cs="Helvetica Neue"/>
+        </w:rPr>
+        <w:t>alexa_ngrams</w:t>
+      </w:r>
+      <w:proofErr w:type="spellEnd"/>
+      <w:r>
+        <w:rPr>
+          <w:rFonts w:ascii="Helvetica Neue" w:hAnsi="Helvetica Neue" w:cs="Helvetica Neue"/>
+        </w:rPr>
+        <w:t xml:space="preserve">, and </w:t>
+      </w:r>
+      <w:proofErr w:type="spellStart"/>
+      <w:r>
+        <w:rPr>
+          <w:rFonts w:ascii="Helvetica Neue" w:hAnsi="Helvetica Neue" w:cs="Helvetica Neue"/>
+        </w:rPr>
+        <w:t>dict_ngrams</w:t>
+      </w:r>
+      <w:proofErr w:type="spellEnd"/>
+      <w:r>
+        <w:rPr>
+          <w:rFonts w:ascii="Helvetica Neue" w:hAnsi="Helvetica Neue" w:cs="Helvetica Neue"/>
+        </w:rPr>
+        <w:t xml:space="preserve"> our classifier had a predictive performance on our holdout set of the following:</w:t>
+      </w:r>
+    </w:p>
+    <w:p>
+      <w:pPr>
+        <w:widowControl w:val="0"/>
+        <w:autoSpaceDE w:val="0"/>
+        <w:autoSpaceDN w:val="0"/>
+        <w:adjustRightInd w:val="0"/>
+        <w:spacing w:after="240"/>
+        <w:jc w:val="both"/>
+        <w:rPr>
+          <w:rFonts w:ascii="Times" w:hAnsi="Times" w:cs="Times"/>
+        </w:rPr>
+      </w:pPr>
+      <w:r>
+        <w:rPr>
+          <w:rFonts w:ascii="Helvetica Neue" w:hAnsi="Helvetica Neue" w:cs="Helvetica Neue"/>
+        </w:rPr>
+        <w:t xml:space="preserve">We can see that 'false positives' (legit domains classified as DGA) is quite small at 0.62%. This is critical in a </w:t>
+      </w:r>
+      <w:r>
+        <w:rPr>
+          <w:rFonts w:ascii="Helvetica Neue" w:hAnsi="Helvetica Neue" w:cs="Helvetica Neue"/>
+        </w:rPr>
+        <w:t>large-scale</w:t>
+      </w:r>
+      <w:r>
+        <w:rPr>
+          <w:rFonts w:ascii="Helvetica Neue" w:hAnsi="Helvetica Neue" w:cs="Helvetica Neue"/>
+        </w:rPr>
+        <w:t xml:space="preserve"> system where you don't want false alerts going off for legitimate domains.</w:t>
+      </w:r>
+    </w:p>
+    <w:p>
+      <w:pPr>
+        <w:widowControl w:val="0"/>
+        <w:autoSpaceDE w:val="0"/>
+        <w:autoSpaceDN w:val="0"/>
+        <w:adjustRightInd w:val="0"/>
+        <w:jc w:val="both"/>
+        <w:rPr>
+          <w:rFonts w:ascii="Courier" w:hAnsi="Courier" w:cs="Monaco"/>
+          <w:sz w:val="18"/>
+          <w:szCs w:val="18"/>
+        </w:rPr>
+      </w:pPr>
+      <w:r>
+        <w:rPr>
+          <w:rFonts w:ascii="Courier" w:hAnsi="Courier" w:cs="Monaco"/>
+          <w:sz w:val="18"/>
+          <w:szCs w:val="18"/>
+        </w:rPr>
+        <w:t>Confusion Matrix Stats</w:t>
+      </w:r>
+    </w:p>
+    <w:p>
+      <w:pPr>
+        <w:widowControl w:val="0"/>
+        <w:autoSpaceDE w:val="0"/>
+        <w:autoSpaceDN w:val="0"/>
+        <w:adjustRightInd w:val="0"/>
+        <w:jc w:val="both"/>
+        <w:rPr>
+          <w:rFonts w:ascii="Courier" w:hAnsi="Courier" w:cs="Monaco"/>
+          <w:sz w:val="18"/>
+          <w:szCs w:val="18"/>
+        </w:rPr>
+      </w:pPr>
+      <w:proofErr w:type="gramStart"/>
+      <w:r>
+        <w:rPr>
+          <w:rFonts w:ascii="Courier" w:hAnsi="Courier" w:cs="Monaco"/>
+          <w:sz w:val="18"/>
+          <w:szCs w:val="18"/>
+        </w:rPr>
+        <w:t>legit</w:t>
+      </w:r>
+      <w:proofErr w:type="gramEnd"/>
+      <w:r>
+        <w:rPr>
+          <w:rFonts w:ascii="Courier" w:hAnsi="Courier" w:cs="Monaco"/>
+          <w:sz w:val="18"/>
+          <w:szCs w:val="18"/>
+        </w:rPr>
+        <w:t>/legit: 99.38% (6723/6765)</w:t>
+      </w:r>
+    </w:p>
+    <w:p>
+      <w:pPr>
+        <w:widowControl w:val="0"/>
+        <w:autoSpaceDE w:val="0"/>
+        <w:autoSpaceDN w:val="0"/>
+        <w:adjustRightInd w:val="0"/>
+        <w:jc w:val="both"/>
+        <w:rPr>
+          <w:rFonts w:ascii="Courier" w:hAnsi="Courier" w:cs="Monaco"/>
+          <w:sz w:val="18"/>
+          <w:szCs w:val="18"/>
+        </w:rPr>
+      </w:pPr>
+      <w:proofErr w:type="gramStart"/>
+      <w:r>
+        <w:rPr>
+          <w:rFonts w:ascii="Courier" w:hAnsi="Courier" w:cs="Monaco"/>
+          <w:sz w:val="18"/>
+          <w:szCs w:val="18"/>
+        </w:rPr>
+        <w:t>legit</w:t>
+      </w:r>
+      <w:proofErr w:type="gramEnd"/>
+      <w:r>
+        <w:rPr>
+          <w:rFonts w:ascii="Courier" w:hAnsi="Courier" w:cs="Monaco"/>
+          <w:sz w:val="18"/>
+          <w:szCs w:val="18"/>
+        </w:rPr>
+        <w:t>/</w:t>
+      </w:r>
+      <w:proofErr w:type="spellStart"/>
+      <w:r>
+        <w:rPr>
+          <w:rFonts w:ascii="Courier" w:hAnsi="Courier" w:cs="Monaco"/>
+          <w:sz w:val="18"/>
+          <w:szCs w:val="18"/>
+        </w:rPr>
+        <w:t>dga</w:t>
+      </w:r>
+      <w:proofErr w:type="spellEnd"/>
+      <w:r>
+        <w:rPr>
+          <w:rFonts w:ascii="Courier" w:hAnsi="Courier" w:cs="Monaco"/>
+          <w:sz w:val="18"/>
+          <w:szCs w:val="18"/>
+        </w:rPr>
+        <w:t>: 0.62% (42/6765)</w:t>
+      </w:r>
+    </w:p>
+    <w:p>
+      <w:pPr>
+        <w:widowControl w:val="0"/>
+        <w:autoSpaceDE w:val="0"/>
+        <w:autoSpaceDN w:val="0"/>
+        <w:adjustRightInd w:val="0"/>
+        <w:jc w:val="both"/>
+        <w:rPr>
+          <w:rFonts w:ascii="Courier" w:hAnsi="Courier" w:cs="Monaco"/>
+          <w:sz w:val="18"/>
+          <w:szCs w:val="18"/>
+        </w:rPr>
+      </w:pPr>
+      <w:proofErr w:type="spellStart"/>
+      <w:proofErr w:type="gramStart"/>
+      <w:r>
+        <w:rPr>
+          <w:rFonts w:ascii="Courier" w:hAnsi="Courier" w:cs="Monaco"/>
+          <w:sz w:val="18"/>
+          <w:szCs w:val="18"/>
+        </w:rPr>
+        <w:t>dga</w:t>
+      </w:r>
+      <w:proofErr w:type="spellEnd"/>
+      <w:proofErr w:type="gramEnd"/>
+      <w:r>
+        <w:rPr>
+          <w:rFonts w:ascii="Courier" w:hAnsi="Courier" w:cs="Monaco"/>
+          <w:sz w:val="18"/>
+          <w:szCs w:val="18"/>
+        </w:rPr>
+        <w:t>/legit: 14.61% (39/267)</w:t>
+      </w:r>
+    </w:p>
+    <w:p>
+      <w:pPr>
+        <w:widowControl w:val="0"/>
+        <w:autoSpaceDE w:val="0"/>
+        <w:autoSpaceDN w:val="0"/>
+        <w:adjustRightInd w:val="0"/>
+        <w:jc w:val="both"/>
+        <w:rPr>
+          <w:rFonts w:ascii="Courier" w:hAnsi="Courier" w:cs="Monaco"/>
+          <w:sz w:val="18"/>
+          <w:szCs w:val="18"/>
+        </w:rPr>
+      </w:pPr>
+      <w:proofErr w:type="spellStart"/>
+      <w:proofErr w:type="gramStart"/>
+      <w:r>
+        <w:rPr>
+          <w:rFonts w:ascii="Courier" w:hAnsi="Courier" w:cs="Monaco"/>
+          <w:sz w:val="18"/>
+          <w:szCs w:val="18"/>
+        </w:rPr>
+        <w:t>dga</w:t>
+      </w:r>
+      <w:proofErr w:type="spellEnd"/>
+      <w:proofErr w:type="gramEnd"/>
+      <w:r>
+        <w:rPr>
+          <w:rFonts w:ascii="Courier" w:hAnsi="Courier" w:cs="Monaco"/>
+          <w:sz w:val="18"/>
+          <w:szCs w:val="18"/>
+        </w:rPr>
+        <w:t>/</w:t>
+      </w:r>
+      <w:proofErr w:type="spellStart"/>
+      <w:r>
+        <w:rPr>
+          <w:rFonts w:ascii="Courier" w:hAnsi="Courier" w:cs="Monaco"/>
+          <w:sz w:val="18"/>
+          <w:szCs w:val="18"/>
+        </w:rPr>
+        <w:t>dga</w:t>
+      </w:r>
+      <w:proofErr w:type="spellEnd"/>
+      <w:r>
+        <w:rPr>
+          <w:rFonts w:ascii="Courier" w:hAnsi="Courier" w:cs="Monaco"/>
+          <w:sz w:val="18"/>
+          <w:szCs w:val="18"/>
+        </w:rPr>
+        <w:t>: 85.39% (228/267)</w:t>
+      </w:r>
+    </w:p>
+    <w:p>
+      <w:pPr>
+        <w:widowControl w:val="0"/>
+        <w:autoSpaceDE w:val="0"/>
+        <w:autoSpaceDN w:val="0"/>
+        <w:adjustRightInd w:val="0"/>
+        <w:jc w:val="both"/>
+        <w:rPr>
+          <w:rFonts w:ascii="Times" w:hAnsi="Times" w:cs="Times"/>
+        </w:rPr>
+      </w:pPr>
+      <w:r>
+        <w:rPr>
+          <w:rFonts w:ascii="Times" w:hAnsi="Times" w:cs="Times"/>
+          <w:noProof/>
+        </w:rPr>
+        <w:drawing>
+          <wp:anchor distT="0" distB="0" distL="114300" distR="114300" simplePos="0" relativeHeight="251664384" behindDoc="0" locked="0" layoutInCell="1" allowOverlap="1" wp14:anchorId="28A19523" wp14:editId="59E33043">
+            <wp:simplePos x="0" y="0"/>
+            <wp:positionH relativeFrom="column">
+              <wp:posOffset>457200</wp:posOffset>
+            </wp:positionH>
+            <wp:positionV relativeFrom="paragraph">
+              <wp:posOffset>147320</wp:posOffset>
+            </wp:positionV>
+            <wp:extent cx="5257800" cy="2026920"/>
+            <wp:effectExtent l="0" t="0" r="0" b="5080"/>
+            <wp:wrapSquare wrapText="bothSides"/>
+            <wp:docPr id="36" name="Picture 36"/>
+            <wp:cNvGraphicFramePr>
+              <a:graphicFrameLocks xmlns:a="http://schemas.openxmlformats.org/drawingml/2006/main" noChangeAspect="1"/>
+            </wp:cNvGraphicFramePr>
+            <a:graphic xmlns:a="http://schemas.openxmlformats.org/drawingml/2006/main">
+              <a:graphicData uri="http://schemas.openxmlformats.org/drawingml/2006/picture">
+                <pic:pic xmlns:pic="http://schemas.openxmlformats.org/drawingml/2006/picture">
+                  <pic:nvPicPr>
+                    <pic:cNvPr id="0" name="Picture 36"/>
+                    <pic:cNvPicPr>
+                      <a:picLocks noChangeAspect="1" noChangeArrowheads="1"/>
+                    </pic:cNvPicPr>
+                  </pic:nvPicPr>
+                  <pic:blipFill>
+                    <a:blip r:embed="rId12">
+                      <a:extLst>
+                        <a:ext uri="{28A0092B-C50C-407E-A947-70E740481C1C}">
+                          <a14:useLocalDpi xmlns:a14="http://schemas.microsoft.com/office/drawing/2010/main" val="0"/>
+                        </a:ext>
+                      </a:extLst>
+                    </a:blip>
+                    <a:srcRect/>
+                    <a:stretch>
+                      <a:fillRect/>
+                    </a:stretch>
+                  </pic:blipFill>
+                  <pic:spPr bwMode="auto">
+                    <a:xfrm>
+                      <a:off x="0" y="0"/>
+                      <a:ext cx="5257800" cy="2026920"/>
+                    </a:xfrm>
+                    <a:prstGeom prst="rect">
+                      <a:avLst/>
+                    </a:prstGeom>
+                    <a:noFill/>
+                    <a:ln>
+                      <a:noFill/>
+                    </a:ln>
+                  </pic:spPr>
+                </pic:pic>
+              </a:graphicData>
+            </a:graphic>
+            <wp14:sizeRelH relativeFrom="page">
+              <wp14:pctWidth>0</wp14:pctWidth>
+            </wp14:sizeRelH>
+            <wp14:sizeRelV relativeFrom="page">
+              <wp14:pctHeight>0</wp14:pctHeight>
+            </wp14:sizeRelV>
+          </wp:anchor>
+        </w:drawing>
+      </w:r>
+      <w:r>
+        <w:rPr>
+          <w:rFonts w:ascii="Times" w:hAnsi="Times" w:cs="Times"/>
+        </w:rPr>
+        <w:t xml:space="preserve"> </w:t>
+      </w:r>
+    </w:p>
+    <w:p>
+      <w:pPr>
+        <w:widowControl w:val="0"/>
+        <w:autoSpaceDE w:val="0"/>
+        <w:autoSpaceDN w:val="0"/>
+        <w:adjustRightInd w:val="0"/>
+        <w:jc w:val="both"/>
+        <w:rPr>
+          <w:rFonts w:ascii="Times" w:hAnsi="Times" w:cs="Times"/>
+        </w:rPr>
+      </w:pPr>
+      <w:r>
+        <w:rPr>
+          <w:rFonts w:ascii="Times" w:hAnsi="Times" w:cs="Times"/>
+          <w:noProof/>
+        </w:rPr>
+        <w:drawing>
+          <wp:inline distT="0" distB="0" distL="0" distR="0" wp14:anchorId="7BBF5E4A" wp14:editId="779148EC">
+            <wp:extent cx="5859145" cy="398145"/>
+            <wp:effectExtent l="0" t="0" r="8255" b="8255"/>
+            <wp:docPr id="39" name="Picture 39"/>
+            <wp:cNvGraphicFramePr>
+              <a:graphicFrameLocks xmlns:a="http://schemas.openxmlformats.org/drawingml/2006/main" noChangeAspect="1"/>
+            </wp:cNvGraphicFramePr>
+            <a:graphic xmlns:a="http://schemas.openxmlformats.org/drawingml/2006/main">
+              <a:graphicData uri="http://schemas.openxmlformats.org/drawingml/2006/picture">
+                <pic:pic xmlns:pic="http://schemas.openxmlformats.org/drawingml/2006/picture">
+                  <pic:nvPicPr>
+                    <pic:cNvPr id="0" name="Picture 39"/>
+                    <pic:cNvPicPr>
+                      <a:picLocks noChangeAspect="1" noChangeArrowheads="1"/>
+                    </pic:cNvPicPr>
+                  </pic:nvPicPr>
+                  <pic:blipFill>
+                    <a:blip r:embed="rId13">
+                      <a:extLst>
+                        <a:ext uri="{28A0092B-C50C-407E-A947-70E740481C1C}">
+                          <a14:useLocalDpi xmlns:a14="http://schemas.microsoft.com/office/drawing/2010/main" val="0"/>
+                        </a:ext>
+                      </a:extLst>
+                    </a:blip>
+                    <a:srcRect/>
+                    <a:stretch>
+                      <a:fillRect/>
+                    </a:stretch>
+                  </pic:blipFill>
+                  <pic:spPr bwMode="auto">
+                    <a:xfrm>
+                      <a:off x="0" y="0"/>
+                      <a:ext cx="5859145" cy="398145"/>
                     </a:xfrm>
                     <a:prstGeom prst="rect">
                       <a:avLst/>
@@ -532,58 +2014,182 @@
       </w:r>
     </w:p>
     <w:p>
-      <w:r>
-        <w:t xml:space="preserve">We can see that 'false positives' (legit domains classified as DGA) is quite small at 0.62%. This is critical in a </w:t>
-      </w:r>
-      <w:r>
-        <w:t>large-scale</w:t>
-      </w:r>
-      <w:r>
-        <w:t xml:space="preserve"> system where you don't want false alerts going off for legitimate domains. </w:t>
-      </w:r>
-    </w:p>
-    <w:p/>
-    <w:p>
-      <w:r>
-        <w:t>Well that summarizes the results in a nutshell but the [DGA Notebook]</w:t>
-      </w:r>
-      <w:r>
-        <w:t xml:space="preserve"> </w:t>
-      </w:r>
-      <w:r>
-        <w:t>(http://nbviewer.ipython.org/url/raw.github.com/ClickSecurity/data_hacking/master/dga_detection/DGA_Domain_Detection.ipynb) gives a thorough, in-depth treatment of the data, features, analysis and machine learning done for this exercise.</w:t>
-      </w:r>
-    </w:p>
-    <w:p/>
-    <w:p>
-      <w:r>
-        <w:t>Please visit the new Click Security [Data Hacking]</w:t>
-      </w:r>
-      <w:r>
-        <w:t xml:space="preserve"> </w:t>
-      </w:r>
-      <w:r>
-        <w:t>(http://clicksecurity.github.io/data_hacking) GitHub site for additional exercises, code, and iPython notebooks.</w:t>
-      </w:r>
-    </w:p>
-    <w:p/>
-    <w:p>
-      <w:r>
-        <w:t xml:space="preserve"> -Cheers  </w:t>
-      </w:r>
-    </w:p>
-    <w:p>
-      <w:r>
-        <w:t xml:space="preserve">    Brian Wylie (Lifeform at Click Security)</w:t>
-      </w:r>
-    </w:p>
-    <w:p/>
-    <w:p/>
+      <w:pPr>
+        <w:jc w:val="both"/>
+      </w:pPr>
+    </w:p>
+    <w:p>
+      <w:pPr>
+        <w:jc w:val="both"/>
+      </w:pPr>
+    </w:p>
+    <w:p>
+      <w:pPr>
+        <w:widowControl w:val="0"/>
+        <w:autoSpaceDE w:val="0"/>
+        <w:autoSpaceDN w:val="0"/>
+        <w:adjustRightInd w:val="0"/>
+        <w:spacing w:after="240"/>
+        <w:jc w:val="both"/>
+        <w:rPr>
+          <w:rFonts w:ascii="Helvetica Neue" w:hAnsi="Helvetica Neue" w:cs="Helvetica Neue"/>
+        </w:rPr>
+      </w:pPr>
+    </w:p>
+    <w:p>
+      <w:pPr>
+        <w:widowControl w:val="0"/>
+        <w:autoSpaceDE w:val="0"/>
+        <w:autoSpaceDN w:val="0"/>
+        <w:adjustRightInd w:val="0"/>
+        <w:spacing w:after="240"/>
+        <w:jc w:val="both"/>
+        <w:rPr>
+          <w:rFonts w:ascii="Helvetica Neue" w:hAnsi="Helvetica Neue" w:cs="Helvetica Neue"/>
+        </w:rPr>
+      </w:pPr>
+    </w:p>
+    <w:p>
+      <w:pPr>
+        <w:widowControl w:val="0"/>
+        <w:autoSpaceDE w:val="0"/>
+        <w:autoSpaceDN w:val="0"/>
+        <w:adjustRightInd w:val="0"/>
+        <w:spacing w:after="240"/>
+        <w:jc w:val="both"/>
+        <w:rPr>
+          <w:rFonts w:ascii="Helvetica Neue" w:hAnsi="Helvetica Neue" w:cs="Helvetica Neue"/>
+        </w:rPr>
+      </w:pPr>
+    </w:p>
+    <w:p>
+      <w:pPr>
+        <w:widowControl w:val="0"/>
+        <w:autoSpaceDE w:val="0"/>
+        <w:autoSpaceDN w:val="0"/>
+        <w:adjustRightInd w:val="0"/>
+        <w:spacing w:after="240"/>
+        <w:jc w:val="both"/>
+        <w:rPr>
+          <w:rFonts w:ascii="Helvetica Neue" w:hAnsi="Helvetica Neue" w:cs="Helvetica Neue"/>
+        </w:rPr>
+      </w:pPr>
+    </w:p>
+    <w:p>
+      <w:pPr>
+        <w:widowControl w:val="0"/>
+        <w:autoSpaceDE w:val="0"/>
+        <w:autoSpaceDN w:val="0"/>
+        <w:adjustRightInd w:val="0"/>
+        <w:spacing w:after="240"/>
+        <w:jc w:val="both"/>
+        <w:rPr>
+          <w:rFonts w:ascii="Helvetica Neue" w:hAnsi="Helvetica Neue" w:cs="Times"/>
+        </w:rPr>
+      </w:pPr>
+      <w:r>
+        <w:rPr>
+          <w:rFonts w:ascii="Helvetica Neue" w:hAnsi="Helvetica Neue" w:cs="Helvetica Neue"/>
+        </w:rPr>
+        <w:t xml:space="preserve">Well that summarizes the results in a nutshell but the </w:t>
+      </w:r>
+      <w:r>
+        <w:rPr>
+          <w:rFonts w:ascii="Helvetica Neue" w:hAnsi="Helvetica Neue" w:cs="Helvetica Neue"/>
+          <w:color w:val="0951CC"/>
+        </w:rPr>
+        <w:t xml:space="preserve">DGA Notebook </w:t>
+      </w:r>
+      <w:r>
+        <w:rPr>
+          <w:rFonts w:ascii="Helvetica Neue" w:hAnsi="Helvetica Neue" w:cs="Helvetica Neue"/>
+        </w:rPr>
+        <w:t>gives a thorough, in-</w:t>
+      </w:r>
+      <w:r>
+        <w:rPr>
+          <w:rFonts w:ascii="Helvetica Neue" w:hAnsi="Helvetica Neue" w:cs="Helvetica Neue"/>
+        </w:rPr>
+        <w:t>depth treatment of the data, features, analysis and machine learning done for this exercise.</w:t>
+      </w:r>
+    </w:p>
+    <w:p>
+      <w:pPr>
+        <w:widowControl w:val="0"/>
+        <w:autoSpaceDE w:val="0"/>
+        <w:autoSpaceDN w:val="0"/>
+        <w:adjustRightInd w:val="0"/>
+        <w:spacing w:after="240"/>
+        <w:jc w:val="both"/>
+        <w:rPr>
+          <w:rFonts w:ascii="Helvetica Neue" w:hAnsi="Helvetica Neue" w:cs="Times"/>
+        </w:rPr>
+      </w:pPr>
+      <w:r>
+        <w:rPr>
+          <w:rFonts w:ascii="Helvetica Neue" w:hAnsi="Helvetica Neue" w:cs="Helvetica Neue"/>
+        </w:rPr>
+        <w:t xml:space="preserve">Please visit the new Click Security </w:t>
+      </w:r>
+      <w:r>
+        <w:rPr>
+          <w:rFonts w:ascii="Helvetica Neue" w:hAnsi="Helvetica Neue" w:cs="Helvetica Neue"/>
+          <w:color w:val="0951CC"/>
+        </w:rPr>
+        <w:t xml:space="preserve">Data Hacking </w:t>
+      </w:r>
+      <w:r>
+        <w:rPr>
+          <w:rFonts w:ascii="Helvetica Neue" w:hAnsi="Helvetica Neue" w:cs="Helvetica Neue"/>
+        </w:rPr>
+        <w:t>GitHub site for additional exercises, code, and iPython notebooks.</w:t>
+      </w:r>
+    </w:p>
+    <w:p>
+      <w:pPr>
+        <w:jc w:val="both"/>
+        <w:rPr>
+          <w:rFonts w:ascii="Helvetica Neue" w:hAnsi="Helvetica Neue"/>
+        </w:rPr>
+      </w:pPr>
+      <w:r>
+        <w:rPr>
+          <w:rFonts w:ascii="Helvetica Neue" w:hAnsi="Helvetica Neue"/>
+        </w:rPr>
+        <w:t xml:space="preserve">-Cheers  </w:t>
+      </w:r>
+    </w:p>
+    <w:p>
+      <w:pPr>
+        <w:jc w:val="both"/>
+        <w:rPr>
+          <w:rFonts w:ascii="Helvetica Neue" w:hAnsi="Helvetica Neue"/>
+        </w:rPr>
+      </w:pPr>
+      <w:r>
+        <w:rPr>
+          <w:rFonts w:ascii="Helvetica Neue" w:hAnsi="Helvetica Neue"/>
+        </w:rPr>
+        <w:t xml:space="preserve">    Brian Wylie (</w:t>
+      </w:r>
+      <w:r>
+        <w:rPr>
+          <w:rFonts w:ascii="Helvetica Neue" w:hAnsi="Helvetica Neue"/>
+        </w:rPr>
+        <w:t>Life form</w:t>
+      </w:r>
+      <w:r>
+        <w:rPr>
+          <w:rFonts w:ascii="Helvetica Neue" w:hAnsi="Helvetica Neue"/>
+        </w:rPr>
+        <w:t xml:space="preserve"> at Click Security)</w:t>
+      </w:r>
+    </w:p>
     <w:sectPr>
       <w:pgSz w:w="12240" w:h="15840"/>
-      <w:pgMar w:top="1440" w:right="1800" w:bottom="1440" w:left="1800" w:header="720" w:footer="720" w:gutter="0"/>
+      <w:pgMar w:top="1008" w:right="1152" w:bottom="1008" w:left="1152" w:header="720" w:footer="720" w:gutter="0"/>
       <w:cols w:space="720"/>
-      <w:docGrid w:linePitch="360"/>
+      <w:noEndnote/>
     </w:sectPr>
   </w:body>
 </w:document>
@@ -592,18 +2198,19 @@
 <file path=word/numbering.xml><?xml version="1.0" encoding="utf-8"?>
 <w:numbering xmlns:wpc="http://schemas.microsoft.com/office/word/2010/wordprocessingCanvas" xmlns:mo="http://schemas.microsoft.com/office/mac/office/2008/main" xmlns:mc="http://schemas.openxmlformats.org/markup-compatibility/2006" xmlns:mv="urn:schemas-microsoft-com:mac:vml" xmlns:o="urn:schemas-microsoft-com:office:office" xmlns:r="http://schemas.openxmlformats.org/officeDocument/2006/relationships" xmlns:m="http://schemas.openxmlformats.org/officeDocument/2006/math" xmlns:v="urn:schemas-microsoft-com:vml" xmlns:wp14="http://schemas.microsoft.com/office/word/2010/wordprocessingDrawing" xmlns:wp="http://schemas.openxmlformats.org/drawingml/2006/wordprocessingDrawing" xmlns:w10="urn:schemas-microsoft-com:office:word" xmlns:w="http://schemas.openxmlformats.org/wordprocessingml/2006/main" xmlns:w14="http://schemas.microsoft.com/office/word/2010/wordml" xmlns:wpg="http://schemas.microsoft.com/office/word/2010/wordprocessingGroup" xmlns:wpi="http://schemas.microsoft.com/office/word/2010/wordprocessingInk" xmlns:wne="http://schemas.microsoft.com/office/word/2006/wordml" xmlns:wps="http://schemas.microsoft.com/office/word/2010/wordprocessingShape" mc:Ignorable="w14 wp14">
   <w:abstractNum w:abstractNumId="0">
-    <w:nsid w:val="0A5340AB"/>
+    <w:nsid w:val="17095B39"/>
     <w:multiLevelType w:val="hybridMultilevel"/>
-    <w:tmpl w:val="2F566B54"/>
-    <w:lvl w:ilvl="0" w:tplc="0A28D9CC">
-      <w:numFmt w:val="bullet"/>
-      <w:lvlText w:val="-"/>
-      <w:lvlJc w:val="left"/>
-      <w:pPr>
-        <w:ind w:left="460" w:hanging="360"/>
-      </w:pPr>
-      <w:rPr>
-        <w:rFonts w:ascii="Cambria" w:eastAsiaTheme="minorEastAsia" w:hAnsi="Cambria" w:cstheme="minorBidi" w:hint="default"/>
+    <w:tmpl w:val="ADA07A38"/>
+    <w:lvl w:ilvl="0" w:tplc="04090001">
+      <w:start w:val="1"/>
+      <w:numFmt w:val="bullet"/>
+      <w:lvlText w:val=""/>
+      <w:lvlJc w:val="left"/>
+      <w:pPr>
+        <w:ind w:left="720" w:hanging="360"/>
+      </w:pPr>
+      <w:rPr>
+        <w:rFonts w:ascii="Symbol" w:hAnsi="Symbol" w:hint="default"/>
       </w:rPr>
     </w:lvl>
     <w:lvl w:ilvl="1" w:tplc="04090003" w:tentative="1">
@@ -704,18 +2311,19 @@
     </w:lvl>
   </w:abstractNum>
   <w:abstractNum w:abstractNumId="1">
-    <w:nsid w:val="4EA9677B"/>
+    <w:nsid w:val="64765179"/>
     <w:multiLevelType w:val="hybridMultilevel"/>
-    <w:tmpl w:val="45BEF698"/>
-    <w:lvl w:ilvl="0" w:tplc="0A28D9CC">
-      <w:numFmt w:val="bullet"/>
-      <w:lvlText w:val="-"/>
-      <w:lvlJc w:val="left"/>
-      <w:pPr>
-        <w:ind w:left="560" w:hanging="360"/>
-      </w:pPr>
-      <w:rPr>
-        <w:rFonts w:ascii="Cambria" w:eastAsiaTheme="minorEastAsia" w:hAnsi="Cambria" w:cstheme="minorBidi" w:hint="default"/>
+    <w:tmpl w:val="D0A02998"/>
+    <w:lvl w:ilvl="0" w:tplc="04090001">
+      <w:start w:val="1"/>
+      <w:numFmt w:val="bullet"/>
+      <w:lvlText w:val=""/>
+      <w:lvlJc w:val="left"/>
+      <w:pPr>
+        <w:ind w:left="720" w:hanging="360"/>
+      </w:pPr>
+      <w:rPr>
+        <w:rFonts w:ascii="Symbol" w:hAnsi="Symbol" w:hint="default"/>
       </w:rPr>
     </w:lvl>
     <w:lvl w:ilvl="1" w:tplc="04090003" w:tentative="1">
@@ -724,7 +2332,7 @@
       <w:lvlText w:val="o"/>
       <w:lvlJc w:val="left"/>
       <w:pPr>
-        <w:ind w:left="1540" w:hanging="360"/>
+        <w:ind w:left="1440" w:hanging="360"/>
       </w:pPr>
       <w:rPr>
         <w:rFonts w:ascii="Courier New" w:hAnsi="Courier New" w:hint="default"/>
@@ -736,7 +2344,7 @@
       <w:lvlText w:val=""/>
       <w:lvlJc w:val="left"/>
       <w:pPr>
-        <w:ind w:left="2260" w:hanging="360"/>
+        <w:ind w:left="2160" w:hanging="360"/>
       </w:pPr>
       <w:rPr>
         <w:rFonts w:ascii="Wingdings" w:hAnsi="Wingdings" w:hint="default"/>
@@ -748,7 +2356,7 @@
       <w:lvlText w:val=""/>
       <w:lvlJc w:val="left"/>
       <w:pPr>
-        <w:ind w:left="2980" w:hanging="360"/>
+        <w:ind w:left="2880" w:hanging="360"/>
       </w:pPr>
       <w:rPr>
         <w:rFonts w:ascii="Symbol" w:hAnsi="Symbol" w:hint="default"/>
@@ -760,7 +2368,7 @@
       <w:lvlText w:val="o"/>
       <w:lvlJc w:val="left"/>
       <w:pPr>
-        <w:ind w:left="3700" w:hanging="360"/>
+        <w:ind w:left="3600" w:hanging="360"/>
       </w:pPr>
       <w:rPr>
         <w:rFonts w:ascii="Courier New" w:hAnsi="Courier New" w:hint="default"/>
@@ -772,7 +2380,7 @@
       <w:lvlText w:val=""/>
       <w:lvlJc w:val="left"/>
       <w:pPr>
-        <w:ind w:left="4420" w:hanging="360"/>
+        <w:ind w:left="4320" w:hanging="360"/>
       </w:pPr>
       <w:rPr>
         <w:rFonts w:ascii="Wingdings" w:hAnsi="Wingdings" w:hint="default"/>
@@ -784,7 +2392,7 @@
       <w:lvlText w:val=""/>
       <w:lvlJc w:val="left"/>
       <w:pPr>
-        <w:ind w:left="5140" w:hanging="360"/>
+        <w:ind w:left="5040" w:hanging="360"/>
       </w:pPr>
       <w:rPr>
         <w:rFonts w:ascii="Symbol" w:hAnsi="Symbol" w:hint="default"/>
@@ -796,7 +2404,7 @@
       <w:lvlText w:val="o"/>
       <w:lvlJc w:val="left"/>
       <w:pPr>
-        <w:ind w:left="5860" w:hanging="360"/>
+        <w:ind w:left="5760" w:hanging="360"/>
       </w:pPr>
       <w:rPr>
         <w:rFonts w:ascii="Courier New" w:hAnsi="Courier New" w:hint="default"/>
@@ -808,7 +2416,7 @@
       <w:lvlText w:val=""/>
       <w:lvlJc w:val="left"/>
       <w:pPr>
-        <w:ind w:left="6580" w:hanging="360"/>
+        <w:ind w:left="6480" w:hanging="360"/>
       </w:pPr>
       <w:rPr>
         <w:rFonts w:ascii="Wingdings" w:hAnsi="Wingdings" w:hint="default"/>
@@ -816,18 +2424,19 @@
     </w:lvl>
   </w:abstractNum>
   <w:abstractNum w:abstractNumId="2">
-    <w:nsid w:val="663B2892"/>
+    <w:nsid w:val="72272085"/>
     <w:multiLevelType w:val="hybridMultilevel"/>
-    <w:tmpl w:val="490223E0"/>
-    <w:lvl w:ilvl="0" w:tplc="0A28D9CC">
-      <w:numFmt w:val="bullet"/>
-      <w:lvlText w:val="-"/>
-      <w:lvlJc w:val="left"/>
-      <w:pPr>
-        <w:ind w:left="460" w:hanging="360"/>
-      </w:pPr>
-      <w:rPr>
-        <w:rFonts w:ascii="Cambria" w:eastAsiaTheme="minorEastAsia" w:hAnsi="Cambria" w:cstheme="minorBidi" w:hint="default"/>
+    <w:tmpl w:val="A7F4E68E"/>
+    <w:lvl w:ilvl="0" w:tplc="04090001">
+      <w:start w:val="1"/>
+      <w:numFmt w:val="bullet"/>
+      <w:lvlText w:val=""/>
+      <w:lvlJc w:val="left"/>
+      <w:pPr>
+        <w:ind w:left="720" w:hanging="360"/>
+      </w:pPr>
+      <w:rPr>
+        <w:rFonts w:ascii="Symbol" w:hAnsi="Symbol" w:hint="default"/>
       </w:rPr>
     </w:lvl>
     <w:lvl w:ilvl="1" w:tplc="04090003" w:tentative="1">
@@ -928,134 +2537,22 @@
     </w:lvl>
   </w:abstractNum>
   <w:abstractNum w:abstractNumId="3">
-    <w:nsid w:val="693A259C"/>
+    <w:nsid w:val="7B455D9A"/>
     <w:multiLevelType w:val="hybridMultilevel"/>
-    <w:tmpl w:val="FD9E4C4E"/>
-    <w:lvl w:ilvl="0" w:tplc="0A28D9CC">
-      <w:numFmt w:val="bullet"/>
-      <w:lvlText w:val="-"/>
-      <w:lvlJc w:val="left"/>
-      <w:pPr>
-        <w:ind w:left="460" w:hanging="360"/>
-      </w:pPr>
-      <w:rPr>
-        <w:rFonts w:ascii="Cambria" w:eastAsiaTheme="minorEastAsia" w:hAnsi="Cambria" w:cstheme="minorBidi" w:hint="default"/>
-      </w:rPr>
-    </w:lvl>
-    <w:lvl w:ilvl="1" w:tplc="04090003" w:tentative="1">
-      <w:start w:val="1"/>
-      <w:numFmt w:val="bullet"/>
-      <w:lvlText w:val="o"/>
-      <w:lvlJc w:val="left"/>
-      <w:pPr>
-        <w:ind w:left="1180" w:hanging="360"/>
-      </w:pPr>
-      <w:rPr>
-        <w:rFonts w:ascii="Courier New" w:hAnsi="Courier New" w:hint="default"/>
-      </w:rPr>
-    </w:lvl>
-    <w:lvl w:ilvl="2" w:tplc="04090005" w:tentative="1">
-      <w:start w:val="1"/>
-      <w:numFmt w:val="bullet"/>
-      <w:lvlText w:val=""/>
-      <w:lvlJc w:val="left"/>
-      <w:pPr>
-        <w:ind w:left="1900" w:hanging="360"/>
-      </w:pPr>
-      <w:rPr>
-        <w:rFonts w:ascii="Wingdings" w:hAnsi="Wingdings" w:hint="default"/>
-      </w:rPr>
-    </w:lvl>
-    <w:lvl w:ilvl="3" w:tplc="04090001" w:tentative="1">
+    <w:tmpl w:val="A672E5DA"/>
+    <w:lvl w:ilvl="0" w:tplc="04090001">
       <w:start w:val="1"/>
       <w:numFmt w:val="bullet"/>
       <w:lvlText w:val=""/>
       <w:lvlJc w:val="left"/>
       <w:pPr>
-        <w:ind w:left="2620" w:hanging="360"/>
+        <w:ind w:left="720" w:hanging="360"/>
       </w:pPr>
       <w:rPr>
         <w:rFonts w:ascii="Symbol" w:hAnsi="Symbol" w:hint="default"/>
       </w:rPr>
     </w:lvl>
-    <w:lvl w:ilvl="4" w:tplc="04090003" w:tentative="1">
-      <w:start w:val="1"/>
-      <w:numFmt w:val="bullet"/>
-      <w:lvlText w:val="o"/>
-      <w:lvlJc w:val="left"/>
-      <w:pPr>
-        <w:ind w:left="3340" w:hanging="360"/>
-      </w:pPr>
-      <w:rPr>
-        <w:rFonts w:ascii="Courier New" w:hAnsi="Courier New" w:hint="default"/>
-      </w:rPr>
-    </w:lvl>
-    <w:lvl w:ilvl="5" w:tplc="04090005" w:tentative="1">
-      <w:start w:val="1"/>
-      <w:numFmt w:val="bullet"/>
-      <w:lvlText w:val=""/>
-      <w:lvlJc w:val="left"/>
-      <w:pPr>
-        <w:ind w:left="4060" w:hanging="360"/>
-      </w:pPr>
-      <w:rPr>
-        <w:rFonts w:ascii="Wingdings" w:hAnsi="Wingdings" w:hint="default"/>
-      </w:rPr>
-    </w:lvl>
-    <w:lvl w:ilvl="6" w:tplc="04090001" w:tentative="1">
-      <w:start w:val="1"/>
-      <w:numFmt w:val="bullet"/>
-      <w:lvlText w:val=""/>
-      <w:lvlJc w:val="left"/>
-      <w:pPr>
-        <w:ind w:left="4780" w:hanging="360"/>
-      </w:pPr>
-      <w:rPr>
-        <w:rFonts w:ascii="Symbol" w:hAnsi="Symbol" w:hint="default"/>
-      </w:rPr>
-    </w:lvl>
-    <w:lvl w:ilvl="7" w:tplc="04090003" w:tentative="1">
-      <w:start w:val="1"/>
-      <w:numFmt w:val="bullet"/>
-      <w:lvlText w:val="o"/>
-      <w:lvlJc w:val="left"/>
-      <w:pPr>
-        <w:ind w:left="5500" w:hanging="360"/>
-      </w:pPr>
-      <w:rPr>
-        <w:rFonts w:ascii="Courier New" w:hAnsi="Courier New" w:hint="default"/>
-      </w:rPr>
-    </w:lvl>
-    <w:lvl w:ilvl="8" w:tplc="04090005" w:tentative="1">
-      <w:start w:val="1"/>
-      <w:numFmt w:val="bullet"/>
-      <w:lvlText w:val=""/>
-      <w:lvlJc w:val="left"/>
-      <w:pPr>
-        <w:ind w:left="6220" w:hanging="360"/>
-      </w:pPr>
-      <w:rPr>
-        <w:rFonts w:ascii="Wingdings" w:hAnsi="Wingdings" w:hint="default"/>
-      </w:rPr>
-    </w:lvl>
-  </w:abstractNum>
-  <w:abstractNum w:abstractNumId="4">
-    <w:nsid w:val="6C647B25"/>
-    <w:multiLevelType w:val="hybridMultilevel"/>
-    <w:tmpl w:val="0C72DA60"/>
-    <w:lvl w:ilvl="0" w:tplc="04090001">
-      <w:start w:val="1"/>
-      <w:numFmt w:val="bullet"/>
-      <w:lvlText w:val=""/>
-      <w:lvlJc w:val="left"/>
-      <w:pPr>
-        <w:ind w:left="720" w:hanging="360"/>
-      </w:pPr>
-      <w:rPr>
-        <w:rFonts w:ascii="Symbol" w:hAnsi="Symbol" w:hint="default"/>
-      </w:rPr>
-    </w:lvl>
-    <w:lvl w:ilvl="1" w:tplc="04090003" w:tentative="1">
+    <w:lvl w:ilvl="1" w:tplc="04090003">
       <w:start w:val="1"/>
       <w:numFmt w:val="bullet"/>
       <w:lvlText w:val="o"/>
@@ -1153,19 +2650,16 @@
     </w:lvl>
   </w:abstractNum>
   <w:num w:numId="1">
-    <w:abstractNumId w:val="4"/>
+    <w:abstractNumId w:val="1"/>
   </w:num>
   <w:num w:numId="2">
-    <w:abstractNumId w:val="3"/>
+    <w:abstractNumId w:val="0"/>
   </w:num>
   <w:num w:numId="3">
     <w:abstractNumId w:val="2"/>
   </w:num>
   <w:num w:numId="4">
-    <w:abstractNumId w:val="0"/>
-  </w:num>
-  <w:num w:numId="5">
-    <w:abstractNumId w:val="1"/>
+    <w:abstractNumId w:val="3"/>
   </w:num>
 </w:numbering>
 </file>
@@ -1353,17 +2847,6 @@
     <w:semiHidden/>
     <w:unhideWhenUsed/>
   </w:style>
-  <w:style w:type="paragraph" w:styleId="ListParagraph">
-    <w:name w:val="List Paragraph"/>
-    <w:basedOn w:val="Normal"/>
-    <w:uiPriority w:val="34"/>
-    <w:qFormat/>
-    <w:rsid w:val="00195768"/>
-    <w:pPr>
-      <w:ind w:left="720"/>
-      <w:contextualSpacing/>
-    </w:pPr>
-  </w:style>
   <w:style w:type="paragraph" w:styleId="BalloonText">
     <w:name w:val="Balloon Text"/>
     <w:basedOn w:val="Normal"/>
@@ -1371,9 +2854,9 @@
     <w:uiPriority w:val="99"/>
     <w:semiHidden/>
     <w:unhideWhenUsed/>
-    <w:rsid w:val="00195768"/>
+    <w:rsid w:val="008A643E"/>
     <w:rPr>
-      <w:rFonts w:ascii="Lucida Grande" w:hAnsi="Lucida Grande"/>
+      <w:rFonts w:ascii="Lucida Grande" w:hAnsi="Lucida Grande" w:cs="Lucida Grande"/>
       <w:sz w:val="18"/>
       <w:szCs w:val="18"/>
     </w:rPr>
@@ -1384,12 +2867,23 @@
     <w:link w:val="BalloonText"/>
     <w:uiPriority w:val="99"/>
     <w:semiHidden/>
-    <w:rsid w:val="00195768"/>
+    <w:rsid w:val="008A643E"/>
     <w:rPr>
-      <w:rFonts w:ascii="Lucida Grande" w:hAnsi="Lucida Grande"/>
+      <w:rFonts w:ascii="Lucida Grande" w:hAnsi="Lucida Grande" w:cs="Lucida Grande"/>
       <w:sz w:val="18"/>
       <w:szCs w:val="18"/>
     </w:rPr>
+  </w:style>
+  <w:style w:type="paragraph" w:styleId="ListParagraph">
+    <w:name w:val="List Paragraph"/>
+    <w:basedOn w:val="Normal"/>
+    <w:uiPriority w:val="34"/>
+    <w:qFormat/>
+    <w:rsid w:val="008A643E"/>
+    <w:pPr>
+      <w:ind w:left="720"/>
+      <w:contextualSpacing/>
+    </w:pPr>
   </w:style>
 </w:styles>
 </file>
@@ -1577,17 +3071,6 @@
     <w:semiHidden/>
     <w:unhideWhenUsed/>
   </w:style>
-  <w:style w:type="paragraph" w:styleId="ListParagraph">
-    <w:name w:val="List Paragraph"/>
-    <w:basedOn w:val="Normal"/>
-    <w:uiPriority w:val="34"/>
-    <w:qFormat/>
-    <w:rsid w:val="00195768"/>
-    <w:pPr>
-      <w:ind w:left="720"/>
-      <w:contextualSpacing/>
-    </w:pPr>
-  </w:style>
   <w:style w:type="paragraph" w:styleId="BalloonText">
     <w:name w:val="Balloon Text"/>
     <w:basedOn w:val="Normal"/>
@@ -1595,9 +3078,9 @@
     <w:uiPriority w:val="99"/>
     <w:semiHidden/>
     <w:unhideWhenUsed/>
-    <w:rsid w:val="00195768"/>
+    <w:rsid w:val="008A643E"/>
     <w:rPr>
-      <w:rFonts w:ascii="Lucida Grande" w:hAnsi="Lucida Grande"/>
+      <w:rFonts w:ascii="Lucida Grande" w:hAnsi="Lucida Grande" w:cs="Lucida Grande"/>
       <w:sz w:val="18"/>
       <w:szCs w:val="18"/>
     </w:rPr>
@@ -1608,12 +3091,23 @@
     <w:link w:val="BalloonText"/>
     <w:uiPriority w:val="99"/>
     <w:semiHidden/>
-    <w:rsid w:val="00195768"/>
+    <w:rsid w:val="008A643E"/>
     <w:rPr>
-      <w:rFonts w:ascii="Lucida Grande" w:hAnsi="Lucida Grande"/>
+      <w:rFonts w:ascii="Lucida Grande" w:hAnsi="Lucida Grande" w:cs="Lucida Grande"/>
       <w:sz w:val="18"/>
       <w:szCs w:val="18"/>
     </w:rPr>
+  </w:style>
+  <w:style w:type="paragraph" w:styleId="ListParagraph">
+    <w:name w:val="List Paragraph"/>
+    <w:basedOn w:val="Normal"/>
+    <w:uiPriority w:val="34"/>
+    <w:qFormat/>
+    <w:rsid w:val="008A643E"/>
+    <w:pPr>
+      <w:ind w:left="720"/>
+      <w:contextualSpacing/>
+    </w:pPr>
   </w:style>
 </w:styles>
 </file>

</xml_diff>

<commit_message>
update to data hacking doc
</commit_message>
<xml_diff>
--- a/dga_detection/docs/data_hacking.docx
+++ b/dga_detection/docs/data_hacking.docx
@@ -1280,8 +1280,6 @@
           <w:rFonts w:ascii="Helvetica Neue" w:hAnsi="Helvetica Neue" w:cs="Helvetica Neue"/>
         </w:rPr>
       </w:pPr>
-      <w:bookmarkStart w:id="0" w:name="_GoBack"/>
-      <w:bookmarkEnd w:id="0"/>
     </w:p>
     <w:p>
       <w:pPr>
@@ -2176,7 +2174,15 @@
         <w:rPr>
           <w:rFonts w:ascii="Helvetica Neue" w:hAnsi="Helvetica Neue"/>
         </w:rPr>
-        <w:t>Life form</w:t>
+        <w:t>Life</w:t>
+      </w:r>
+      <w:bookmarkStart w:id="0" w:name="_GoBack"/>
+      <w:bookmarkEnd w:id="0"/>
+      <w:r>
+        <w:rPr>
+          <w:rFonts w:ascii="Helvetica Neue" w:hAnsi="Helvetica Neue"/>
+        </w:rPr>
+        <w:t>form</w:t>
       </w:r>
       <w:r>
         <w:rPr>

</xml_diff>